<commit_message>
Hunter's part + new task.
</commit_message>
<xml_diff>
--- a/Documents/Assignment-2/03 Design/User's Guide/Grape User's Guide.docx
+++ b/Documents/Assignment-2/03 Design/User's Guide/Grape User's Guide.docx
@@ -6,16 +6,15 @@
       <w:pPr>
         <w:spacing w:line="14" w:lineRule="auto"/>
         <w:ind w:firstLine="420"/>
-        <w:jc w:val="right"/>
-        <w:rPr>
-          <w:rFonts w:ascii="Microsoft JhengHei Light" w:eastAsia="Microsoft JhengHei Light" w:hAnsi="Microsoft JhengHei Light" w:cs="Microsoft JhengHei Light"/>
-          <w:sz w:val="24"/>
-          <w:szCs w:val="24"/>
-        </w:rPr>
-      </w:pPr>
-      <w:r>
-        <w:rPr>
-          <w:rFonts w:ascii="Microsoft JhengHei Light" w:eastAsia="Microsoft JhengHei Light" w:hAnsi="Microsoft JhengHei Light" w:cs="Microsoft JhengHei Light" w:hint="eastAsia"/>
+        <w:rPr>
+          <w:rFonts w:ascii="Garamond" w:eastAsia="Microsoft JhengHei Light" w:hAnsi="Garamond" w:cs="Microsoft JhengHei Light"/>
+          <w:sz w:val="24"/>
+          <w:szCs w:val="24"/>
+        </w:rPr>
+      </w:pPr>
+      <w:r>
+        <w:rPr>
+          <w:rFonts w:ascii="Garamond" w:eastAsia="Microsoft JhengHei Light" w:hAnsi="Garamond" w:cs="Microsoft JhengHei Light"/>
           <w:sz w:val="24"/>
           <w:szCs w:val="24"/>
         </w:rPr>
@@ -23,7 +22,7 @@
       </w:r>
       <w:r>
         <w:rPr>
-          <w:rFonts w:ascii="Microsoft JhengHei Light" w:eastAsia="Microsoft JhengHei Light" w:hAnsi="Microsoft JhengHei Light" w:cs="Microsoft JhengHei Light"/>
+          <w:rFonts w:ascii="Garamond" w:eastAsia="Microsoft JhengHei Light" w:hAnsi="Garamond" w:cs="Microsoft JhengHei Light"/>
           <w:sz w:val="24"/>
           <w:szCs w:val="24"/>
         </w:rPr>
@@ -31,7 +30,7 @@
       </w:r>
       <w:r>
         <w:rPr>
-          <w:rFonts w:ascii="Microsoft JhengHei Light" w:eastAsia="Microsoft JhengHei Light" w:hAnsi="Microsoft JhengHei Light" w:cs="Microsoft JhengHei Light"/>
+          <w:rFonts w:ascii="Garamond" w:eastAsia="Microsoft JhengHei Light" w:hAnsi="Garamond" w:cs="Microsoft JhengHei Light"/>
           <w:sz w:val="24"/>
           <w:szCs w:val="24"/>
         </w:rPr>
@@ -41,9 +40,8 @@
     <w:p>
       <w:pPr>
         <w:spacing w:line="14" w:lineRule="auto"/>
-        <w:jc w:val="right"/>
-        <w:rPr>
-          <w:rFonts w:ascii="Microsoft JhengHei Light" w:eastAsia="Microsoft JhengHei Light" w:hAnsi="Microsoft JhengHei Light" w:cs="Microsoft JhengHei Light"/>
+        <w:rPr>
+          <w:rFonts w:ascii="Garamond" w:eastAsia="Microsoft JhengHei Light" w:hAnsi="Garamond" w:cs="Microsoft JhengHei Light"/>
           <w:sz w:val="28"/>
           <w:szCs w:val="28"/>
         </w:rPr>
@@ -53,7 +51,6 @@
       <w:pPr>
         <w:spacing w:before="240" w:line="360" w:lineRule="auto"/>
         <w:ind w:firstLine="420"/>
-        <w:jc w:val="right"/>
         <w:rPr>
           <w:rFonts w:ascii="Garamond" w:eastAsia="Microsoft JhengHei Light" w:hAnsi="Garamond" w:cs="Microsoft JhengHei Light"/>
           <w:b/>
@@ -75,7 +72,6 @@
       <w:pPr>
         <w:wordWrap w:val="0"/>
         <w:spacing w:before="240" w:line="360" w:lineRule="auto"/>
-        <w:jc w:val="right"/>
         <w:rPr>
           <w:rFonts w:ascii="Garamond" w:eastAsia="Microsoft JhengHei Light" w:hAnsi="Garamond" w:cs="Microsoft JhengHei Light"/>
           <w:b/>
@@ -96,7 +92,6 @@
     <w:p>
       <w:pPr>
         <w:spacing w:before="240" w:line="360" w:lineRule="auto"/>
-        <w:jc w:val="right"/>
         <w:rPr>
           <w:rFonts w:ascii="Garamond" w:eastAsia="Microsoft JhengHei Light" w:hAnsi="Garamond" w:cs="Microsoft JhengHei Light"/>
           <w:b/>
@@ -124,7 +119,7 @@
       </w:r>
       <w:r>
         <w:rPr>
-          <w:rFonts w:ascii="Garamond" w:eastAsia="Microsoft JhengHei Light" w:hAnsi="Garamond" w:cs="Microsoft JhengHei Light" w:hint="eastAsia"/>
+          <w:rFonts w:ascii="Garamond" w:eastAsia="Microsoft JhengHei Light" w:hAnsi="Garamond" w:cs="Microsoft JhengHei Light"/>
           <w:b/>
           <w:sz w:val="72"/>
           <w:szCs w:val="72"/>
@@ -135,9 +130,8 @@
     <w:p>
       <w:pPr>
         <w:spacing w:before="240" w:line="14" w:lineRule="auto"/>
-        <w:jc w:val="right"/>
-        <w:rPr>
-          <w:rFonts w:ascii="Microsoft JhengHei Light" w:eastAsia="Microsoft JhengHei Light" w:hAnsi="Microsoft JhengHei Light" w:cs="Microsoft JhengHei Light"/>
+        <w:rPr>
+          <w:rFonts w:ascii="Garamond" w:eastAsia="Microsoft JhengHei Light" w:hAnsi="Garamond" w:cs="Microsoft JhengHei Light"/>
           <w:b/>
           <w:sz w:val="28"/>
           <w:szCs w:val="28"/>
@@ -147,7 +141,6 @@
     <w:p>
       <w:pPr>
         <w:spacing w:line="480" w:lineRule="exact"/>
-        <w:jc w:val="right"/>
         <w:rPr>
           <w:rFonts w:ascii="Garamond" w:eastAsia="Microsoft JhengHei Light" w:hAnsi="Garamond" w:cs="Microsoft JhengHei Light"/>
           <w:sz w:val="28"/>
@@ -175,7 +168,6 @@
     <w:p>
       <w:pPr>
         <w:spacing w:line="480" w:lineRule="exact"/>
-        <w:jc w:val="right"/>
         <w:rPr>
           <w:rFonts w:ascii="Garamond" w:eastAsia="Microsoft JhengHei Light" w:hAnsi="Garamond" w:cs="Microsoft JhengHei Light"/>
           <w:sz w:val="28"/>
@@ -194,7 +186,6 @@
     <w:p>
       <w:pPr>
         <w:spacing w:line="480" w:lineRule="exact"/>
-        <w:jc w:val="right"/>
         <w:rPr>
           <w:rFonts w:ascii="Garamond" w:eastAsia="Microsoft JhengHei Light" w:hAnsi="Garamond" w:cs="Microsoft JhengHei Light"/>
           <w:sz w:val="28"/>
@@ -213,7 +204,6 @@
     <w:p>
       <w:pPr>
         <w:spacing w:line="480" w:lineRule="exact"/>
-        <w:jc w:val="right"/>
         <w:rPr>
           <w:rFonts w:ascii="Garamond" w:eastAsia="Microsoft JhengHei Light" w:hAnsi="Garamond" w:cs="Microsoft JhengHei Light"/>
           <w:sz w:val="28"/>
@@ -224,7 +214,6 @@
     <w:p>
       <w:pPr>
         <w:spacing w:line="480" w:lineRule="exact"/>
-        <w:jc w:val="right"/>
         <w:rPr>
           <w:rFonts w:ascii="Garamond" w:eastAsia="Microsoft JhengHei Light" w:hAnsi="Garamond" w:cs="Microsoft JhengHei Light"/>
           <w:sz w:val="28"/>
@@ -252,7 +241,6 @@
     <w:p>
       <w:pPr>
         <w:spacing w:line="400" w:lineRule="exact"/>
-        <w:jc w:val="right"/>
         <w:rPr>
           <w:rFonts w:ascii="Garamond" w:eastAsia="Microsoft JhengHei Light" w:hAnsi="Garamond" w:cs="Microsoft JhengHei Light"/>
           <w:sz w:val="28"/>
@@ -271,7 +259,6 @@
     <w:p>
       <w:pPr>
         <w:spacing w:line="400" w:lineRule="exact"/>
-        <w:jc w:val="right"/>
         <w:rPr>
           <w:rFonts w:ascii="Garamond" w:eastAsia="Microsoft JhengHei Light" w:hAnsi="Garamond" w:cs="Microsoft JhengHei Light"/>
           <w:sz w:val="28"/>
@@ -290,7 +277,6 @@
     <w:p>
       <w:pPr>
         <w:spacing w:line="400" w:lineRule="exact"/>
-        <w:jc w:val="right"/>
         <w:rPr>
           <w:rFonts w:ascii="Garamond" w:eastAsia="Microsoft JhengHei Light" w:hAnsi="Garamond" w:cs="Microsoft JhengHei Light"/>
           <w:sz w:val="28"/>
@@ -309,7 +295,6 @@
     <w:p>
       <w:pPr>
         <w:spacing w:line="400" w:lineRule="exact"/>
-        <w:jc w:val="right"/>
         <w:rPr>
           <w:rFonts w:ascii="Garamond" w:eastAsia="Microsoft JhengHei Light" w:hAnsi="Garamond" w:cs="Microsoft JhengHei Light"/>
           <w:sz w:val="28"/>
@@ -328,7 +313,6 @@
     <w:p>
       <w:pPr>
         <w:spacing w:line="400" w:lineRule="exact"/>
-        <w:jc w:val="right"/>
         <w:rPr>
           <w:rFonts w:ascii="Garamond" w:eastAsia="Microsoft JhengHei Light" w:hAnsi="Garamond" w:cs="Microsoft JhengHei Light"/>
           <w:sz w:val="28"/>
@@ -337,7 +321,7 @@
       </w:pPr>
       <w:r>
         <w:rPr>
-          <w:rFonts w:ascii="Garamond" w:eastAsia="Microsoft JhengHei Light" w:hAnsi="Microsoft JhengHei Light" w:cs="Microsoft JhengHei Light"/>
+          <w:rFonts w:ascii="Garamond" w:eastAsia="Microsoft JhengHei Light" w:hAnsi="Garamond" w:cs="Microsoft JhengHei Light"/>
           <w:sz w:val="28"/>
           <w:szCs w:val="28"/>
         </w:rPr>
@@ -348,7 +332,6 @@
       <w:pPr>
         <w:spacing w:line="480" w:lineRule="exact"/>
         <w:ind w:left="1260" w:right="140" w:firstLine="420"/>
-        <w:jc w:val="right"/>
         <w:rPr>
           <w:rFonts w:ascii="Garamond" w:eastAsia="Microsoft JhengHei Light" w:hAnsi="Garamond" w:cs="Microsoft JhengHei Light"/>
           <w:sz w:val="28"/>
@@ -359,7 +342,6 @@
     <w:p>
       <w:pPr>
         <w:spacing w:line="480" w:lineRule="exact"/>
-        <w:jc w:val="right"/>
         <w:rPr>
           <w:rFonts w:ascii="Garamond" w:eastAsia="Microsoft JhengHei Light" w:hAnsi="Garamond" w:cs="Microsoft JhengHei Light"/>
           <w:sz w:val="28"/>
@@ -387,7 +369,6 @@
     <w:p>
       <w:pPr>
         <w:spacing w:line="480" w:lineRule="exact"/>
-        <w:jc w:val="right"/>
         <w:rPr>
           <w:rFonts w:ascii="Garamond" w:eastAsia="Microsoft JhengHei Light" w:hAnsi="Garamond" w:cs="Microsoft JhengHei Light"/>
           <w:sz w:val="28"/>
@@ -406,9 +387,8 @@
     <w:p>
       <w:pPr>
         <w:widowControl/>
-        <w:jc w:val="left"/>
-        <w:rPr>
-          <w:rFonts w:ascii="Microsoft JhengHei Light" w:eastAsia="Microsoft JhengHei Light" w:hAnsi="Microsoft JhengHei Light" w:cs="Microsoft JhengHei Light"/>
+        <w:rPr>
+          <w:rFonts w:ascii="Garamond" w:eastAsia="Microsoft JhengHei Light" w:hAnsi="Garamond" w:cs="Microsoft JhengHei Light"/>
           <w:b/>
           <w:sz w:val="52"/>
           <w:szCs w:val="52"/>
@@ -418,9 +398,8 @@
     <w:p>
       <w:pPr>
         <w:spacing w:line="14" w:lineRule="auto"/>
-        <w:jc w:val="center"/>
-        <w:rPr>
-          <w:rFonts w:ascii="Microsoft JhengHei Light" w:eastAsia="Microsoft JhengHei Light" w:hAnsi="Microsoft JhengHei Light" w:cs="Microsoft JhengHei Light"/>
+        <w:rPr>
+          <w:rFonts w:ascii="Garamond" w:eastAsia="Microsoft JhengHei Light" w:hAnsi="Garamond" w:cs="Microsoft JhengHei Light"/>
           <w:b/>
           <w:sz w:val="52"/>
           <w:szCs w:val="52"/>
@@ -430,9 +409,8 @@
     <w:p>
       <w:pPr>
         <w:spacing w:line="14" w:lineRule="auto"/>
-        <w:jc w:val="center"/>
-        <w:rPr>
-          <w:rFonts w:ascii="Microsoft JhengHei Light" w:eastAsia="Microsoft JhengHei Light" w:hAnsi="Microsoft JhengHei Light" w:cs="Microsoft JhengHei Light"/>
+        <w:rPr>
+          <w:rFonts w:ascii="Garamond" w:eastAsia="Microsoft JhengHei Light" w:hAnsi="Garamond" w:cs="Microsoft JhengHei Light"/>
           <w:b/>
           <w:sz w:val="52"/>
           <w:szCs w:val="52"/>
@@ -442,9 +420,8 @@
     <w:p>
       <w:pPr>
         <w:spacing w:line="14" w:lineRule="auto"/>
-        <w:jc w:val="center"/>
-        <w:rPr>
-          <w:rFonts w:ascii="Microsoft JhengHei Light" w:eastAsia="Microsoft JhengHei Light" w:hAnsi="Microsoft JhengHei Light" w:cs="Microsoft JhengHei Light"/>
+        <w:rPr>
+          <w:rFonts w:ascii="Garamond" w:eastAsia="Microsoft JhengHei Light" w:hAnsi="Garamond" w:cs="Microsoft JhengHei Light"/>
           <w:b/>
           <w:sz w:val="52"/>
           <w:szCs w:val="52"/>
@@ -454,7 +431,6 @@
     <w:p>
       <w:pPr>
         <w:spacing w:line="14" w:lineRule="auto"/>
-        <w:jc w:val="center"/>
         <w:rPr>
           <w:rFonts w:ascii="Garamond" w:eastAsia="Microsoft JhengHei Light" w:hAnsi="Garamond" w:cs="Microsoft JhengHei Light"/>
           <w:b/>
@@ -462,20 +438,53 @@
           <w:szCs w:val="52"/>
         </w:rPr>
       </w:pPr>
-      <w:r>
+    </w:p>
+    <w:p>
+      <w:pPr>
+        <w:spacing w:line="14" w:lineRule="auto"/>
         <w:rPr>
           <w:rFonts w:ascii="Garamond" w:eastAsia="Microsoft JhengHei Light" w:hAnsi="Garamond" w:cs="Microsoft JhengHei Light"/>
           <w:b/>
           <w:sz w:val="52"/>
           <w:szCs w:val="52"/>
         </w:rPr>
-        <w:t>Revision History</w:t>
-      </w:r>
+      </w:pPr>
+    </w:p>
+    <w:p>
+      <w:pPr>
+        <w:spacing w:line="14" w:lineRule="auto"/>
+        <w:rPr>
+          <w:rFonts w:ascii="Garamond" w:eastAsia="Microsoft JhengHei Light" w:hAnsi="Garamond" w:cs="Microsoft JhengHei Light"/>
+          <w:b/>
+          <w:sz w:val="52"/>
+          <w:szCs w:val="52"/>
+        </w:rPr>
+      </w:pPr>
     </w:p>
     <w:p>
       <w:pPr>
         <w:spacing w:line="14" w:lineRule="auto"/>
         <w:jc w:val="center"/>
+        <w:rPr>
+          <w:rFonts w:ascii="Garamond" w:eastAsia="Microsoft JhengHei Light" w:hAnsi="Garamond" w:cs="Microsoft JhengHei Light"/>
+          <w:b/>
+          <w:sz w:val="52"/>
+          <w:szCs w:val="52"/>
+        </w:rPr>
+      </w:pPr>
+      <w:r>
+        <w:rPr>
+          <w:rFonts w:ascii="Garamond" w:eastAsia="Microsoft JhengHei Light" w:hAnsi="Garamond" w:cs="Microsoft JhengHei Light"/>
+          <w:b/>
+          <w:sz w:val="52"/>
+          <w:szCs w:val="52"/>
+        </w:rPr>
+        <w:t>Revision History</w:t>
+      </w:r>
+    </w:p>
+    <w:p>
+      <w:pPr>
+        <w:spacing w:line="14" w:lineRule="auto"/>
         <w:rPr>
           <w:rFonts w:ascii="Garamond" w:eastAsia="Microsoft JhengHei Light" w:hAnsi="Garamond" w:cs="Microsoft JhengHei Light"/>
           <w:b/>
@@ -487,7 +496,6 @@
     <w:p>
       <w:pPr>
         <w:spacing w:line="14" w:lineRule="auto"/>
-        <w:jc w:val="center"/>
         <w:rPr>
           <w:rFonts w:ascii="Garamond" w:eastAsia="Microsoft JhengHei Light" w:hAnsi="Garamond" w:cs="Microsoft JhengHei Light"/>
           <w:b/>
@@ -499,7 +507,6 @@
     <w:p>
       <w:pPr>
         <w:spacing w:line="14" w:lineRule="auto"/>
-        <w:jc w:val="center"/>
         <w:rPr>
           <w:rFonts w:ascii="Garamond" w:eastAsia="Microsoft JhengHei Light" w:hAnsi="Garamond" w:cs="Microsoft JhengHei Light"/>
           <w:b/>
@@ -531,7 +538,6 @@
           <w:p>
             <w:pPr>
               <w:spacing w:line="14" w:lineRule="auto"/>
-              <w:jc w:val="center"/>
               <w:rPr>
                 <w:rFonts w:ascii="Garamond" w:eastAsia="Microsoft JhengHei Light" w:hAnsi="Garamond" w:cs="Microsoft JhengHei Light"/>
                 <w:b/>
@@ -557,7 +563,6 @@
           <w:p>
             <w:pPr>
               <w:spacing w:line="14" w:lineRule="auto"/>
-              <w:jc w:val="center"/>
               <w:rPr>
                 <w:rFonts w:ascii="Garamond" w:eastAsia="Microsoft JhengHei Light" w:hAnsi="Garamond" w:cs="Microsoft JhengHei Light"/>
                 <w:b/>
@@ -583,7 +588,6 @@
           <w:p>
             <w:pPr>
               <w:spacing w:line="14" w:lineRule="auto"/>
-              <w:jc w:val="center"/>
               <w:rPr>
                 <w:rFonts w:ascii="Garamond" w:eastAsia="Microsoft JhengHei Light" w:hAnsi="Garamond" w:cs="Microsoft JhengHei Light"/>
                 <w:b/>
@@ -609,7 +613,6 @@
           <w:p>
             <w:pPr>
               <w:spacing w:line="14" w:lineRule="auto"/>
-              <w:jc w:val="center"/>
               <w:rPr>
                 <w:rFonts w:ascii="Garamond" w:eastAsia="Microsoft JhengHei Light" w:hAnsi="Garamond" w:cs="Microsoft JhengHei Light"/>
                 <w:b/>
@@ -640,7 +643,6 @@
           <w:p>
             <w:pPr>
               <w:spacing w:line="14" w:lineRule="auto"/>
-              <w:jc w:val="center"/>
               <w:rPr>
                 <w:rFonts w:ascii="Garamond" w:eastAsia="Microsoft JhengHei Light" w:hAnsi="Garamond" w:cs="Microsoft JhengHei Light"/>
                 <w:szCs w:val="21"/>
@@ -676,7 +678,6 @@
           <w:p>
             <w:pPr>
               <w:spacing w:line="14" w:lineRule="auto"/>
-              <w:jc w:val="center"/>
               <w:rPr>
                 <w:rFonts w:ascii="Garamond" w:eastAsia="Microsoft JhengHei Light" w:hAnsi="Garamond" w:cs="Microsoft JhengHei Light"/>
                 <w:szCs w:val="21"/>
@@ -698,7 +699,6 @@
           <w:p>
             <w:pPr>
               <w:spacing w:line="14" w:lineRule="auto"/>
-              <w:jc w:val="center"/>
               <w:rPr>
                 <w:rFonts w:ascii="Garamond" w:eastAsia="Microsoft JhengHei Light" w:hAnsi="Garamond" w:cs="Microsoft JhengHei Light"/>
                 <w:szCs w:val="21"/>
@@ -723,7 +723,6 @@
           <w:p>
             <w:pPr>
               <w:spacing w:line="14" w:lineRule="auto"/>
-              <w:jc w:val="center"/>
               <w:rPr>
                 <w:rFonts w:ascii="Garamond" w:eastAsia="Microsoft JhengHei Light" w:hAnsi="Garamond" w:cs="Microsoft JhengHei Light"/>
                 <w:szCs w:val="21"/>
@@ -750,7 +749,6 @@
           <w:p>
             <w:pPr>
               <w:spacing w:line="14" w:lineRule="auto"/>
-              <w:jc w:val="center"/>
               <w:rPr>
                 <w:rFonts w:ascii="Garamond" w:eastAsia="Microsoft JhengHei Light" w:hAnsi="Garamond" w:cs="Microsoft JhengHei Light"/>
                 <w:szCs w:val="21"/>
@@ -772,7 +770,6 @@
           <w:p>
             <w:pPr>
               <w:spacing w:line="14" w:lineRule="auto"/>
-              <w:jc w:val="center"/>
               <w:rPr>
                 <w:rFonts w:ascii="Garamond" w:eastAsia="Microsoft JhengHei Light" w:hAnsi="Garamond" w:cs="Microsoft JhengHei Light"/>
                 <w:szCs w:val="21"/>
@@ -780,7 +777,7 @@
             </w:pPr>
             <w:r>
               <w:rPr>
-                <w:rFonts w:ascii="Garamond" w:eastAsia="Microsoft JhengHei Light" w:hAnsi="Garamond" w:cs="Microsoft JhengHei Light" w:hint="eastAsia"/>
+                <w:rFonts w:ascii="Garamond" w:eastAsia="Microsoft JhengHei Light" w:hAnsi="Garamond" w:cs="Microsoft JhengHei Light"/>
                 <w:szCs w:val="21"/>
               </w:rPr>
               <w:t>2.0</w:t>
@@ -794,7 +791,6 @@
           <w:p>
             <w:pPr>
               <w:spacing w:line="14" w:lineRule="auto"/>
-              <w:jc w:val="center"/>
               <w:rPr>
                 <w:rFonts w:ascii="Garamond" w:eastAsia="Microsoft JhengHei Light" w:hAnsi="Garamond" w:cs="Microsoft JhengHei Light"/>
                 <w:szCs w:val="21"/>
@@ -809,7 +805,6 @@
           <w:p>
             <w:pPr>
               <w:spacing w:line="14" w:lineRule="auto"/>
-              <w:jc w:val="center"/>
               <w:rPr>
                 <w:rFonts w:ascii="Garamond" w:eastAsia="Microsoft JhengHei Light" w:hAnsi="Garamond" w:cs="Microsoft JhengHei Light"/>
                 <w:szCs w:val="21"/>
@@ -822,7 +817,6 @@
     <w:p>
       <w:pPr>
         <w:widowControl/>
-        <w:jc w:val="left"/>
         <w:rPr>
           <w:rFonts w:ascii="Garamond" w:eastAsia="Microsoft JhengHei Light" w:hAnsi="Garamond" w:cs="Microsoft JhengHei Light"/>
           <w:sz w:val="28"/>
@@ -830,10 +824,1057 @@
         </w:rPr>
       </w:pPr>
     </w:p>
-    <w:p>
-      <w:pPr>
-        <w:widowControl/>
-        <w:jc w:val="left"/>
+    <w:sdt>
+      <w:sdtPr>
+        <w:rPr>
+          <w:lang w:val="zh-CN"/>
+        </w:rPr>
+        <w:id w:val="146120938"/>
+        <w:docPartObj>
+          <w:docPartGallery w:val="Table of Contents"/>
+          <w:docPartUnique/>
+        </w:docPartObj>
+      </w:sdtPr>
+      <w:sdtEndPr>
+        <w:rPr>
+          <w:rFonts w:asciiTheme="minorHAnsi" w:eastAsiaTheme="minorEastAsia" w:hAnsiTheme="minorHAnsi" w:cstheme="minorBidi"/>
+          <w:b w:val="0"/>
+          <w:bCs w:val="0"/>
+          <w:color w:val="auto"/>
+          <w:kern w:val="2"/>
+          <w:sz w:val="21"/>
+          <w:szCs w:val="22"/>
+          <w:lang w:val="en-US"/>
+        </w:rPr>
+      </w:sdtEndPr>
+      <w:sdtContent>
+        <w:p>
+          <w:pPr>
+            <w:pStyle w:val="TOC"/>
+            <w:jc w:val="center"/>
+          </w:pPr>
+          <w:r>
+            <w:rPr>
+              <w:rFonts w:ascii="Garamond" w:hAnsi="Garamond"/>
+              <w:sz w:val="72"/>
+              <w:szCs w:val="72"/>
+            </w:rPr>
+            <w:t>Content</w:t>
+          </w:r>
+        </w:p>
+        <w:p>
+          <w:pPr>
+            <w:pStyle w:val="10"/>
+            <w:tabs>
+              <w:tab w:val="left" w:pos="420"/>
+              <w:tab w:val="right" w:leader="dot" w:pos="9174"/>
+            </w:tabs>
+            <w:rPr>
+              <w:noProof/>
+            </w:rPr>
+          </w:pPr>
+          <w:r>
+            <w:fldChar w:fldCharType="begin"/>
+          </w:r>
+          <w:r>
+            <w:instrText xml:space="preserve"> TOC \o "1-3" \h \z \u </w:instrText>
+          </w:r>
+          <w:r>
+            <w:fldChar w:fldCharType="separate"/>
+          </w:r>
+          <w:hyperlink w:anchor="_Toc417162581" w:history="1">
+            <w:r>
+              <w:rPr>
+                <w:rStyle w:val="a7"/>
+                <w:rFonts w:ascii="Garamond" w:eastAsia="Microsoft JhengHei Light" w:hAnsi="Garamond" w:cs="Microsoft JhengHei Light"/>
+                <w:noProof/>
+              </w:rPr>
+              <w:t>1.</w:t>
+            </w:r>
+            <w:r>
+              <w:rPr>
+                <w:noProof/>
+              </w:rPr>
+              <w:tab/>
+            </w:r>
+            <w:r>
+              <w:rPr>
+                <w:rStyle w:val="a7"/>
+                <w:rFonts w:ascii="Garamond" w:eastAsia="Microsoft JhengHei Light" w:hAnsi="Garamond" w:cs="Microsoft JhengHei Light"/>
+                <w:noProof/>
+              </w:rPr>
+              <w:t>Introduction</w:t>
+            </w:r>
+            <w:r>
+              <w:rPr>
+                <w:noProof/>
+                <w:webHidden/>
+              </w:rPr>
+              <w:tab/>
+            </w:r>
+            <w:r>
+              <w:rPr>
+                <w:noProof/>
+                <w:webHidden/>
+              </w:rPr>
+              <w:fldChar w:fldCharType="begin"/>
+            </w:r>
+            <w:r>
+              <w:rPr>
+                <w:noProof/>
+                <w:webHidden/>
+              </w:rPr>
+              <w:instrText xml:space="preserve"> PAGEREF _Toc417162581 \h </w:instrText>
+            </w:r>
+            <w:r>
+              <w:rPr>
+                <w:noProof/>
+                <w:webHidden/>
+              </w:rPr>
+            </w:r>
+            <w:r>
+              <w:rPr>
+                <w:noProof/>
+                <w:webHidden/>
+              </w:rPr>
+              <w:fldChar w:fldCharType="separate"/>
+            </w:r>
+            <w:r>
+              <w:rPr>
+                <w:noProof/>
+                <w:webHidden/>
+              </w:rPr>
+              <w:t>4</w:t>
+            </w:r>
+            <w:r>
+              <w:rPr>
+                <w:noProof/>
+                <w:webHidden/>
+              </w:rPr>
+              <w:fldChar w:fldCharType="end"/>
+            </w:r>
+          </w:hyperlink>
+        </w:p>
+        <w:p>
+          <w:pPr>
+            <w:pStyle w:val="20"/>
+            <w:rPr>
+              <w:rFonts w:asciiTheme="minorHAnsi" w:hAnsiTheme="minorHAnsi"/>
+              <w:b w:val="0"/>
+            </w:rPr>
+          </w:pPr>
+          <w:hyperlink w:anchor="_Toc417162582" w:history="1">
+            <w:r>
+              <w:rPr>
+                <w:rStyle w:val="a7"/>
+                <w:rFonts w:eastAsia="Microsoft JhengHei Light" w:cs="Microsoft JhengHei Light"/>
+                <w:b w:val="0"/>
+              </w:rPr>
+              <w:t>1.1.</w:t>
+            </w:r>
+            <w:r>
+              <w:rPr>
+                <w:rFonts w:asciiTheme="minorHAnsi" w:hAnsiTheme="minorHAnsi"/>
+                <w:b w:val="0"/>
+              </w:rPr>
+              <w:tab/>
+            </w:r>
+            <w:r>
+              <w:rPr>
+                <w:rStyle w:val="a7"/>
+                <w:rFonts w:eastAsia="Microsoft JhengHei Light" w:cs="Microsoft JhengHei Light"/>
+                <w:b w:val="0"/>
+              </w:rPr>
+              <w:t>Purpose</w:t>
+            </w:r>
+            <w:r>
+              <w:rPr>
+                <w:b w:val="0"/>
+                <w:webHidden/>
+              </w:rPr>
+              <w:tab/>
+            </w:r>
+            <w:r>
+              <w:rPr>
+                <w:b w:val="0"/>
+                <w:webHidden/>
+              </w:rPr>
+              <w:fldChar w:fldCharType="begin"/>
+            </w:r>
+            <w:r>
+              <w:rPr>
+                <w:b w:val="0"/>
+                <w:webHidden/>
+              </w:rPr>
+              <w:instrText xml:space="preserve"> PAGEREF _Toc417162582 \h </w:instrText>
+            </w:r>
+            <w:r>
+              <w:rPr>
+                <w:b w:val="0"/>
+                <w:webHidden/>
+              </w:rPr>
+            </w:r>
+            <w:r>
+              <w:rPr>
+                <w:b w:val="0"/>
+                <w:webHidden/>
+              </w:rPr>
+              <w:fldChar w:fldCharType="separate"/>
+            </w:r>
+            <w:r>
+              <w:rPr>
+                <w:b w:val="0"/>
+                <w:webHidden/>
+              </w:rPr>
+              <w:t>4</w:t>
+            </w:r>
+            <w:r>
+              <w:rPr>
+                <w:b w:val="0"/>
+                <w:webHidden/>
+              </w:rPr>
+              <w:fldChar w:fldCharType="end"/>
+            </w:r>
+          </w:hyperlink>
+        </w:p>
+        <w:p>
+          <w:pPr>
+            <w:pStyle w:val="20"/>
+            <w:rPr>
+              <w:rFonts w:asciiTheme="minorHAnsi" w:hAnsiTheme="minorHAnsi"/>
+              <w:b w:val="0"/>
+            </w:rPr>
+          </w:pPr>
+          <w:hyperlink w:anchor="_Toc417162583" w:history="1">
+            <w:r>
+              <w:rPr>
+                <w:rStyle w:val="a7"/>
+                <w:rFonts w:eastAsia="Microsoft JhengHei Light" w:cs="Microsoft JhengHei Light"/>
+                <w:b w:val="0"/>
+              </w:rPr>
+              <w:t>1.2.</w:t>
+            </w:r>
+            <w:r>
+              <w:rPr>
+                <w:rFonts w:asciiTheme="minorHAnsi" w:hAnsiTheme="minorHAnsi"/>
+                <w:b w:val="0"/>
+              </w:rPr>
+              <w:tab/>
+            </w:r>
+            <w:r>
+              <w:rPr>
+                <w:rStyle w:val="a7"/>
+                <w:rFonts w:eastAsia="Microsoft JhengHei Light" w:cs="Microsoft JhengHei Light"/>
+                <w:b w:val="0"/>
+              </w:rPr>
+              <w:t>Background</w:t>
+            </w:r>
+            <w:r>
+              <w:rPr>
+                <w:b w:val="0"/>
+                <w:webHidden/>
+              </w:rPr>
+              <w:tab/>
+            </w:r>
+            <w:r>
+              <w:rPr>
+                <w:b w:val="0"/>
+                <w:webHidden/>
+              </w:rPr>
+              <w:fldChar w:fldCharType="begin"/>
+            </w:r>
+            <w:r>
+              <w:rPr>
+                <w:b w:val="0"/>
+                <w:webHidden/>
+              </w:rPr>
+              <w:instrText xml:space="preserve"> PAGEREF _Toc417162583 \h </w:instrText>
+            </w:r>
+            <w:r>
+              <w:rPr>
+                <w:b w:val="0"/>
+                <w:webHidden/>
+              </w:rPr>
+            </w:r>
+            <w:r>
+              <w:rPr>
+                <w:b w:val="0"/>
+                <w:webHidden/>
+              </w:rPr>
+              <w:fldChar w:fldCharType="separate"/>
+            </w:r>
+            <w:r>
+              <w:rPr>
+                <w:b w:val="0"/>
+                <w:webHidden/>
+              </w:rPr>
+              <w:t>4</w:t>
+            </w:r>
+            <w:r>
+              <w:rPr>
+                <w:b w:val="0"/>
+                <w:webHidden/>
+              </w:rPr>
+              <w:fldChar w:fldCharType="end"/>
+            </w:r>
+          </w:hyperlink>
+        </w:p>
+        <w:p>
+          <w:pPr>
+            <w:pStyle w:val="20"/>
+            <w:rPr>
+              <w:rFonts w:asciiTheme="minorHAnsi" w:hAnsiTheme="minorHAnsi"/>
+              <w:b w:val="0"/>
+            </w:rPr>
+          </w:pPr>
+          <w:hyperlink w:anchor="_Toc417162584" w:history="1">
+            <w:r>
+              <w:rPr>
+                <w:rStyle w:val="a7"/>
+                <w:rFonts w:eastAsia="Microsoft JhengHei Light" w:cs="Microsoft JhengHei Light"/>
+                <w:b w:val="0"/>
+              </w:rPr>
+              <w:t>1.3.</w:t>
+            </w:r>
+            <w:r>
+              <w:rPr>
+                <w:rFonts w:asciiTheme="minorHAnsi" w:hAnsiTheme="minorHAnsi"/>
+                <w:b w:val="0"/>
+              </w:rPr>
+              <w:tab/>
+            </w:r>
+            <w:r>
+              <w:rPr>
+                <w:rStyle w:val="a7"/>
+                <w:rFonts w:eastAsia="Microsoft JhengHei Light" w:cs="Microsoft JhengHei Light"/>
+                <w:b w:val="0"/>
+              </w:rPr>
+              <w:t>Definition</w:t>
+            </w:r>
+            <w:r>
+              <w:rPr>
+                <w:b w:val="0"/>
+                <w:webHidden/>
+              </w:rPr>
+              <w:tab/>
+            </w:r>
+            <w:r>
+              <w:rPr>
+                <w:b w:val="0"/>
+                <w:webHidden/>
+              </w:rPr>
+              <w:fldChar w:fldCharType="begin"/>
+            </w:r>
+            <w:r>
+              <w:rPr>
+                <w:b w:val="0"/>
+                <w:webHidden/>
+              </w:rPr>
+              <w:instrText xml:space="preserve"> PAGEREF _Toc417162584 \h </w:instrText>
+            </w:r>
+            <w:r>
+              <w:rPr>
+                <w:b w:val="0"/>
+                <w:webHidden/>
+              </w:rPr>
+            </w:r>
+            <w:r>
+              <w:rPr>
+                <w:b w:val="0"/>
+                <w:webHidden/>
+              </w:rPr>
+              <w:fldChar w:fldCharType="separate"/>
+            </w:r>
+            <w:r>
+              <w:rPr>
+                <w:b w:val="0"/>
+                <w:webHidden/>
+              </w:rPr>
+              <w:t>4</w:t>
+            </w:r>
+            <w:r>
+              <w:rPr>
+                <w:b w:val="0"/>
+                <w:webHidden/>
+              </w:rPr>
+              <w:fldChar w:fldCharType="end"/>
+            </w:r>
+          </w:hyperlink>
+        </w:p>
+        <w:p>
+          <w:pPr>
+            <w:pStyle w:val="20"/>
+            <w:rPr>
+              <w:rFonts w:asciiTheme="minorHAnsi" w:hAnsiTheme="minorHAnsi"/>
+              <w:b w:val="0"/>
+            </w:rPr>
+          </w:pPr>
+          <w:hyperlink w:anchor="_Toc417162585" w:history="1">
+            <w:r>
+              <w:rPr>
+                <w:rStyle w:val="a7"/>
+                <w:rFonts w:eastAsia="Microsoft JhengHei Light" w:cs="Microsoft JhengHei Light"/>
+                <w:b w:val="0"/>
+              </w:rPr>
+              <w:t>1.4.</w:t>
+            </w:r>
+            <w:r>
+              <w:rPr>
+                <w:rFonts w:asciiTheme="minorHAnsi" w:hAnsiTheme="minorHAnsi"/>
+                <w:b w:val="0"/>
+              </w:rPr>
+              <w:tab/>
+            </w:r>
+            <w:r>
+              <w:rPr>
+                <w:rStyle w:val="a7"/>
+                <w:rFonts w:eastAsia="Microsoft JhengHei Light" w:cs="Microsoft JhengHei Light"/>
+                <w:b w:val="0"/>
+              </w:rPr>
+              <w:t>Reference</w:t>
+            </w:r>
+            <w:r>
+              <w:rPr>
+                <w:b w:val="0"/>
+                <w:webHidden/>
+              </w:rPr>
+              <w:tab/>
+            </w:r>
+            <w:r>
+              <w:rPr>
+                <w:b w:val="0"/>
+                <w:webHidden/>
+              </w:rPr>
+              <w:fldChar w:fldCharType="begin"/>
+            </w:r>
+            <w:r>
+              <w:rPr>
+                <w:b w:val="0"/>
+                <w:webHidden/>
+              </w:rPr>
+              <w:instrText xml:space="preserve"> PAGEREF _Toc417162585 \h </w:instrText>
+            </w:r>
+            <w:r>
+              <w:rPr>
+                <w:b w:val="0"/>
+                <w:webHidden/>
+              </w:rPr>
+            </w:r>
+            <w:r>
+              <w:rPr>
+                <w:b w:val="0"/>
+                <w:webHidden/>
+              </w:rPr>
+              <w:fldChar w:fldCharType="separate"/>
+            </w:r>
+            <w:r>
+              <w:rPr>
+                <w:b w:val="0"/>
+                <w:webHidden/>
+              </w:rPr>
+              <w:t>4</w:t>
+            </w:r>
+            <w:r>
+              <w:rPr>
+                <w:b w:val="0"/>
+                <w:webHidden/>
+              </w:rPr>
+              <w:fldChar w:fldCharType="end"/>
+            </w:r>
+          </w:hyperlink>
+        </w:p>
+        <w:p>
+          <w:pPr>
+            <w:pStyle w:val="10"/>
+            <w:tabs>
+              <w:tab w:val="left" w:pos="420"/>
+              <w:tab w:val="right" w:leader="dot" w:pos="9174"/>
+            </w:tabs>
+            <w:rPr>
+              <w:noProof/>
+            </w:rPr>
+          </w:pPr>
+          <w:hyperlink w:anchor="_Toc417162586" w:history="1">
+            <w:r>
+              <w:rPr>
+                <w:rStyle w:val="a7"/>
+                <w:rFonts w:ascii="Garamond" w:eastAsia="Microsoft JhengHei Light" w:hAnsi="Garamond" w:cs="Microsoft JhengHei Light"/>
+                <w:noProof/>
+              </w:rPr>
+              <w:t>2.</w:t>
+            </w:r>
+            <w:r>
+              <w:rPr>
+                <w:noProof/>
+              </w:rPr>
+              <w:tab/>
+            </w:r>
+            <w:r>
+              <w:rPr>
+                <w:rStyle w:val="a7"/>
+                <w:rFonts w:ascii="Garamond" w:eastAsia="Microsoft JhengHei Light" w:hAnsi="Garamond" w:cs="Microsoft JhengHei Light"/>
+                <w:noProof/>
+              </w:rPr>
+              <w:t>Usage</w:t>
+            </w:r>
+            <w:r>
+              <w:rPr>
+                <w:noProof/>
+                <w:webHidden/>
+              </w:rPr>
+              <w:tab/>
+            </w:r>
+            <w:r>
+              <w:rPr>
+                <w:noProof/>
+                <w:webHidden/>
+              </w:rPr>
+              <w:fldChar w:fldCharType="begin"/>
+            </w:r>
+            <w:r>
+              <w:rPr>
+                <w:noProof/>
+                <w:webHidden/>
+              </w:rPr>
+              <w:instrText xml:space="preserve"> PAGEREF _Toc417162586 \h </w:instrText>
+            </w:r>
+            <w:r>
+              <w:rPr>
+                <w:noProof/>
+                <w:webHidden/>
+              </w:rPr>
+            </w:r>
+            <w:r>
+              <w:rPr>
+                <w:noProof/>
+                <w:webHidden/>
+              </w:rPr>
+              <w:fldChar w:fldCharType="separate"/>
+            </w:r>
+            <w:r>
+              <w:rPr>
+                <w:noProof/>
+                <w:webHidden/>
+              </w:rPr>
+              <w:t>4</w:t>
+            </w:r>
+            <w:r>
+              <w:rPr>
+                <w:noProof/>
+                <w:webHidden/>
+              </w:rPr>
+              <w:fldChar w:fldCharType="end"/>
+            </w:r>
+          </w:hyperlink>
+        </w:p>
+        <w:p>
+          <w:pPr>
+            <w:pStyle w:val="10"/>
+            <w:tabs>
+              <w:tab w:val="left" w:pos="420"/>
+              <w:tab w:val="right" w:leader="dot" w:pos="9174"/>
+            </w:tabs>
+            <w:rPr>
+              <w:noProof/>
+            </w:rPr>
+          </w:pPr>
+          <w:hyperlink w:anchor="_Toc417162587" w:history="1">
+            <w:r>
+              <w:rPr>
+                <w:rStyle w:val="a7"/>
+                <w:rFonts w:ascii="Garamond" w:eastAsia="Microsoft JhengHei Light" w:hAnsi="Garamond" w:cs="Microsoft JhengHei Light"/>
+                <w:noProof/>
+              </w:rPr>
+              <w:t>3.</w:t>
+            </w:r>
+            <w:r>
+              <w:rPr>
+                <w:noProof/>
+              </w:rPr>
+              <w:tab/>
+            </w:r>
+            <w:r>
+              <w:rPr>
+                <w:rStyle w:val="a7"/>
+                <w:rFonts w:ascii="Garamond" w:eastAsia="Microsoft JhengHei Light" w:hAnsi="Garamond" w:cs="Microsoft JhengHei Light"/>
+                <w:noProof/>
+              </w:rPr>
+              <w:t>System Requirements</w:t>
+            </w:r>
+            <w:r>
+              <w:rPr>
+                <w:noProof/>
+                <w:webHidden/>
+              </w:rPr>
+              <w:tab/>
+            </w:r>
+            <w:r>
+              <w:rPr>
+                <w:noProof/>
+                <w:webHidden/>
+              </w:rPr>
+              <w:fldChar w:fldCharType="begin"/>
+            </w:r>
+            <w:r>
+              <w:rPr>
+                <w:noProof/>
+                <w:webHidden/>
+              </w:rPr>
+              <w:instrText xml:space="preserve"> PAGEREF _Toc417162587 \h </w:instrText>
+            </w:r>
+            <w:r>
+              <w:rPr>
+                <w:noProof/>
+                <w:webHidden/>
+              </w:rPr>
+            </w:r>
+            <w:r>
+              <w:rPr>
+                <w:noProof/>
+                <w:webHidden/>
+              </w:rPr>
+              <w:fldChar w:fldCharType="separate"/>
+            </w:r>
+            <w:r>
+              <w:rPr>
+                <w:noProof/>
+                <w:webHidden/>
+              </w:rPr>
+              <w:t>4</w:t>
+            </w:r>
+            <w:r>
+              <w:rPr>
+                <w:noProof/>
+                <w:webHidden/>
+              </w:rPr>
+              <w:fldChar w:fldCharType="end"/>
+            </w:r>
+          </w:hyperlink>
+        </w:p>
+        <w:p>
+          <w:pPr>
+            <w:pStyle w:val="20"/>
+            <w:rPr>
+              <w:rFonts w:asciiTheme="minorHAnsi" w:hAnsiTheme="minorHAnsi"/>
+              <w:b w:val="0"/>
+            </w:rPr>
+          </w:pPr>
+          <w:hyperlink w:anchor="_Toc417162588" w:history="1">
+            <w:r>
+              <w:rPr>
+                <w:rStyle w:val="a7"/>
+                <w:rFonts w:eastAsia="Microsoft JhengHei Light" w:cs="Microsoft JhengHei Light"/>
+                <w:b w:val="0"/>
+              </w:rPr>
+              <w:t>3.1.</w:t>
+            </w:r>
+            <w:r>
+              <w:rPr>
+                <w:rFonts w:asciiTheme="minorHAnsi" w:hAnsiTheme="minorHAnsi"/>
+                <w:b w:val="0"/>
+              </w:rPr>
+              <w:tab/>
+            </w:r>
+            <w:r>
+              <w:rPr>
+                <w:rStyle w:val="a7"/>
+                <w:rFonts w:eastAsia="Microsoft JhengHei Light" w:cs="Microsoft JhengHei Light"/>
+                <w:b w:val="0"/>
+              </w:rPr>
+              <w:t>Hardware</w:t>
+            </w:r>
+            <w:r>
+              <w:rPr>
+                <w:b w:val="0"/>
+                <w:webHidden/>
+              </w:rPr>
+              <w:tab/>
+            </w:r>
+            <w:r>
+              <w:rPr>
+                <w:b w:val="0"/>
+                <w:webHidden/>
+              </w:rPr>
+              <w:fldChar w:fldCharType="begin"/>
+            </w:r>
+            <w:r>
+              <w:rPr>
+                <w:b w:val="0"/>
+                <w:webHidden/>
+              </w:rPr>
+              <w:instrText xml:space="preserve"> PAGEREF _Toc417162588 \h </w:instrText>
+            </w:r>
+            <w:r>
+              <w:rPr>
+                <w:b w:val="0"/>
+                <w:webHidden/>
+              </w:rPr>
+            </w:r>
+            <w:r>
+              <w:rPr>
+                <w:b w:val="0"/>
+                <w:webHidden/>
+              </w:rPr>
+              <w:fldChar w:fldCharType="separate"/>
+            </w:r>
+            <w:r>
+              <w:rPr>
+                <w:b w:val="0"/>
+                <w:webHidden/>
+              </w:rPr>
+              <w:t>5</w:t>
+            </w:r>
+            <w:r>
+              <w:rPr>
+                <w:b w:val="0"/>
+                <w:webHidden/>
+              </w:rPr>
+              <w:fldChar w:fldCharType="end"/>
+            </w:r>
+          </w:hyperlink>
+        </w:p>
+        <w:p>
+          <w:pPr>
+            <w:pStyle w:val="20"/>
+            <w:rPr>
+              <w:rFonts w:asciiTheme="minorHAnsi" w:hAnsiTheme="minorHAnsi"/>
+              <w:b w:val="0"/>
+            </w:rPr>
+          </w:pPr>
+          <w:hyperlink w:anchor="_Toc417162589" w:history="1">
+            <w:r>
+              <w:rPr>
+                <w:rStyle w:val="a7"/>
+                <w:rFonts w:eastAsia="Microsoft JhengHei Light" w:cs="Microsoft JhengHei Light"/>
+                <w:b w:val="0"/>
+              </w:rPr>
+              <w:t>3.2.</w:t>
+            </w:r>
+            <w:r>
+              <w:rPr>
+                <w:rFonts w:asciiTheme="minorHAnsi" w:hAnsiTheme="minorHAnsi"/>
+                <w:b w:val="0"/>
+              </w:rPr>
+              <w:tab/>
+            </w:r>
+            <w:r>
+              <w:rPr>
+                <w:rStyle w:val="a7"/>
+                <w:rFonts w:eastAsia="Microsoft JhengHei Light" w:cs="Microsoft JhengHei Light"/>
+                <w:b w:val="0"/>
+              </w:rPr>
+              <w:t>Supporting Software</w:t>
+            </w:r>
+            <w:r>
+              <w:rPr>
+                <w:b w:val="0"/>
+                <w:webHidden/>
+              </w:rPr>
+              <w:tab/>
+            </w:r>
+            <w:r>
+              <w:rPr>
+                <w:b w:val="0"/>
+                <w:webHidden/>
+              </w:rPr>
+              <w:fldChar w:fldCharType="begin"/>
+            </w:r>
+            <w:r>
+              <w:rPr>
+                <w:b w:val="0"/>
+                <w:webHidden/>
+              </w:rPr>
+              <w:instrText xml:space="preserve"> PAGEREF _Toc417162589 \h </w:instrText>
+            </w:r>
+            <w:r>
+              <w:rPr>
+                <w:b w:val="0"/>
+                <w:webHidden/>
+              </w:rPr>
+            </w:r>
+            <w:r>
+              <w:rPr>
+                <w:b w:val="0"/>
+                <w:webHidden/>
+              </w:rPr>
+              <w:fldChar w:fldCharType="separate"/>
+            </w:r>
+            <w:r>
+              <w:rPr>
+                <w:b w:val="0"/>
+                <w:webHidden/>
+              </w:rPr>
+              <w:t>5</w:t>
+            </w:r>
+            <w:r>
+              <w:rPr>
+                <w:b w:val="0"/>
+                <w:webHidden/>
+              </w:rPr>
+              <w:fldChar w:fldCharType="end"/>
+            </w:r>
+          </w:hyperlink>
+        </w:p>
+        <w:p>
+          <w:pPr>
+            <w:pStyle w:val="20"/>
+            <w:rPr>
+              <w:rFonts w:asciiTheme="minorHAnsi" w:hAnsiTheme="minorHAnsi"/>
+              <w:b w:val="0"/>
+            </w:rPr>
+          </w:pPr>
+          <w:hyperlink w:anchor="_Toc417162590" w:history="1">
+            <w:r>
+              <w:rPr>
+                <w:rStyle w:val="a7"/>
+                <w:rFonts w:eastAsia="Microsoft JhengHei Light" w:cs="Microsoft JhengHei Light"/>
+                <w:b w:val="0"/>
+              </w:rPr>
+              <w:t>3.3.</w:t>
+            </w:r>
+            <w:r>
+              <w:rPr>
+                <w:rFonts w:asciiTheme="minorHAnsi" w:hAnsiTheme="minorHAnsi"/>
+                <w:b w:val="0"/>
+              </w:rPr>
+              <w:tab/>
+            </w:r>
+            <w:r>
+              <w:rPr>
+                <w:rStyle w:val="a7"/>
+                <w:rFonts w:eastAsia="Microsoft JhengHei Light" w:cs="Microsoft JhengHei Light"/>
+                <w:b w:val="0"/>
+              </w:rPr>
+              <w:t>Data Structure</w:t>
+            </w:r>
+            <w:r>
+              <w:rPr>
+                <w:b w:val="0"/>
+                <w:webHidden/>
+              </w:rPr>
+              <w:tab/>
+            </w:r>
+            <w:r>
+              <w:rPr>
+                <w:b w:val="0"/>
+                <w:webHidden/>
+              </w:rPr>
+              <w:fldChar w:fldCharType="begin"/>
+            </w:r>
+            <w:r>
+              <w:rPr>
+                <w:b w:val="0"/>
+                <w:webHidden/>
+              </w:rPr>
+              <w:instrText xml:space="preserve"> PAGEREF _Toc417162590 \h </w:instrText>
+            </w:r>
+            <w:r>
+              <w:rPr>
+                <w:b w:val="0"/>
+                <w:webHidden/>
+              </w:rPr>
+            </w:r>
+            <w:r>
+              <w:rPr>
+                <w:b w:val="0"/>
+                <w:webHidden/>
+              </w:rPr>
+              <w:fldChar w:fldCharType="separate"/>
+            </w:r>
+            <w:r>
+              <w:rPr>
+                <w:b w:val="0"/>
+                <w:webHidden/>
+              </w:rPr>
+              <w:t>5</w:t>
+            </w:r>
+            <w:r>
+              <w:rPr>
+                <w:b w:val="0"/>
+                <w:webHidden/>
+              </w:rPr>
+              <w:fldChar w:fldCharType="end"/>
+            </w:r>
+          </w:hyperlink>
+        </w:p>
+        <w:p>
+          <w:pPr>
+            <w:pStyle w:val="10"/>
+            <w:tabs>
+              <w:tab w:val="left" w:pos="420"/>
+              <w:tab w:val="right" w:leader="dot" w:pos="9174"/>
+            </w:tabs>
+            <w:rPr>
+              <w:noProof/>
+            </w:rPr>
+          </w:pPr>
+          <w:hyperlink w:anchor="_Toc417162591" w:history="1">
+            <w:r>
+              <w:rPr>
+                <w:rStyle w:val="a7"/>
+                <w:rFonts w:ascii="Garamond" w:eastAsia="Microsoft JhengHei Light" w:hAnsi="Garamond" w:cs="Microsoft JhengHei Light"/>
+                <w:noProof/>
+              </w:rPr>
+              <w:t>4.</w:t>
+            </w:r>
+            <w:r>
+              <w:rPr>
+                <w:noProof/>
+              </w:rPr>
+              <w:tab/>
+            </w:r>
+            <w:r>
+              <w:rPr>
+                <w:rStyle w:val="a7"/>
+                <w:rFonts w:ascii="Garamond" w:eastAsia="Microsoft JhengHei Light" w:hAnsi="Garamond" w:cs="Microsoft JhengHei Light"/>
+                <w:noProof/>
+              </w:rPr>
+              <w:t>During Using</w:t>
+            </w:r>
+            <w:r>
+              <w:rPr>
+                <w:noProof/>
+                <w:webHidden/>
+              </w:rPr>
+              <w:tab/>
+            </w:r>
+            <w:r>
+              <w:rPr>
+                <w:noProof/>
+                <w:webHidden/>
+              </w:rPr>
+              <w:fldChar w:fldCharType="begin"/>
+            </w:r>
+            <w:r>
+              <w:rPr>
+                <w:noProof/>
+                <w:webHidden/>
+              </w:rPr>
+              <w:instrText xml:space="preserve"> PAGEREF _Toc417162591 \h </w:instrText>
+            </w:r>
+            <w:r>
+              <w:rPr>
+                <w:noProof/>
+                <w:webHidden/>
+              </w:rPr>
+            </w:r>
+            <w:r>
+              <w:rPr>
+                <w:noProof/>
+                <w:webHidden/>
+              </w:rPr>
+              <w:fldChar w:fldCharType="separate"/>
+            </w:r>
+            <w:r>
+              <w:rPr>
+                <w:noProof/>
+                <w:webHidden/>
+              </w:rPr>
+              <w:t>5</w:t>
+            </w:r>
+            <w:r>
+              <w:rPr>
+                <w:noProof/>
+                <w:webHidden/>
+              </w:rPr>
+              <w:fldChar w:fldCharType="end"/>
+            </w:r>
+          </w:hyperlink>
+        </w:p>
+        <w:p>
+          <w:pPr>
+            <w:pStyle w:val="10"/>
+            <w:tabs>
+              <w:tab w:val="left" w:pos="420"/>
+              <w:tab w:val="right" w:leader="dot" w:pos="9174"/>
+            </w:tabs>
+            <w:rPr>
+              <w:noProof/>
+            </w:rPr>
+          </w:pPr>
+          <w:hyperlink w:anchor="_Toc417162592" w:history="1">
+            <w:r>
+              <w:rPr>
+                <w:rStyle w:val="a7"/>
+                <w:rFonts w:ascii="Garamond" w:eastAsia="Microsoft JhengHei Light" w:hAnsi="Garamond" w:cs="Microsoft JhengHei Light"/>
+                <w:noProof/>
+              </w:rPr>
+              <w:t>5.</w:t>
+            </w:r>
+            <w:r>
+              <w:rPr>
+                <w:noProof/>
+              </w:rPr>
+              <w:tab/>
+            </w:r>
+            <w:r>
+              <w:rPr>
+                <w:rStyle w:val="a7"/>
+                <w:rFonts w:ascii="Garamond" w:eastAsia="Microsoft JhengHei Light" w:hAnsi="Garamond" w:cs="Microsoft JhengHei Light"/>
+                <w:noProof/>
+              </w:rPr>
+              <w:t>Conclusion</w:t>
+            </w:r>
+            <w:r>
+              <w:rPr>
+                <w:noProof/>
+                <w:webHidden/>
+              </w:rPr>
+              <w:tab/>
+            </w:r>
+            <w:r>
+              <w:rPr>
+                <w:noProof/>
+                <w:webHidden/>
+              </w:rPr>
+              <w:fldChar w:fldCharType="begin"/>
+            </w:r>
+            <w:r>
+              <w:rPr>
+                <w:noProof/>
+                <w:webHidden/>
+              </w:rPr>
+              <w:instrText xml:space="preserve"> PAGEREF _Toc417162592 \h </w:instrText>
+            </w:r>
+            <w:r>
+              <w:rPr>
+                <w:noProof/>
+                <w:webHidden/>
+              </w:rPr>
+            </w:r>
+            <w:r>
+              <w:rPr>
+                <w:noProof/>
+                <w:webHidden/>
+              </w:rPr>
+              <w:fldChar w:fldCharType="separate"/>
+            </w:r>
+            <w:r>
+              <w:rPr>
+                <w:noProof/>
+                <w:webHidden/>
+              </w:rPr>
+              <w:t>6</w:t>
+            </w:r>
+            <w:r>
+              <w:rPr>
+                <w:noProof/>
+                <w:webHidden/>
+              </w:rPr>
+              <w:fldChar w:fldCharType="end"/>
+            </w:r>
+          </w:hyperlink>
+        </w:p>
+        <w:p>
+          <w:r>
+            <w:fldChar w:fldCharType="end"/>
+          </w:r>
+        </w:p>
+      </w:sdtContent>
+    </w:sdt>
+    <w:p>
+      <w:pPr>
+        <w:widowControl/>
         <w:rPr>
           <w:rFonts w:ascii="Garamond" w:eastAsia="Microsoft JhengHei Light" w:hAnsi="Garamond" w:cs="Microsoft JhengHei Light"/>
           <w:sz w:val="28"/>
@@ -844,35 +1885,2014 @@
     <w:p>
       <w:pPr>
         <w:widowControl/>
-        <w:jc w:val="left"/>
         <w:rPr>
           <w:rFonts w:ascii="Garamond" w:eastAsia="Microsoft JhengHei Light" w:hAnsi="Garamond" w:cs="Microsoft JhengHei Light"/>
           <w:sz w:val="28"/>
           <w:szCs w:val="28"/>
         </w:rPr>
       </w:pPr>
-      <w:r>
+    </w:p>
+    <w:p>
+      <w:pPr>
+        <w:widowControl/>
         <w:rPr>
           <w:rFonts w:ascii="Garamond" w:eastAsia="Microsoft JhengHei Light" w:hAnsi="Garamond" w:cs="Microsoft JhengHei Light"/>
           <w:sz w:val="28"/>
           <w:szCs w:val="28"/>
         </w:rPr>
-        <w:br w:type="page"/>
-      </w:r>
-    </w:p>
-    <w:p>
-      <w:pPr>
-        <w:widowControl/>
-        <w:jc w:val="left"/>
+      </w:pPr>
+      <w:r>
         <w:rPr>
           <w:rFonts w:ascii="Garamond" w:eastAsia="Microsoft JhengHei Light" w:hAnsi="Garamond" w:cs="Microsoft JhengHei Light"/>
           <w:sz w:val="28"/>
           <w:szCs w:val="28"/>
         </w:rPr>
-      </w:pPr>
+        <w:br w:type="page"/>
+      </w:r>
+    </w:p>
+    <w:p>
+      <w:pPr>
+        <w:widowControl/>
+        <w:rPr>
+          <w:rFonts w:ascii="Garamond" w:eastAsia="Microsoft JhengHei Light" w:hAnsi="Garamond" w:cs="Microsoft JhengHei Light"/>
+          <w:b/>
+          <w:sz w:val="52"/>
+          <w:szCs w:val="52"/>
+        </w:rPr>
+      </w:pPr>
+      <w:r>
+        <w:rPr>
+          <w:rFonts w:ascii="Garamond" w:eastAsia="Microsoft JhengHei Light" w:hAnsi="Garamond" w:cs="Microsoft JhengHei Light"/>
+          <w:b/>
+          <w:sz w:val="52"/>
+          <w:szCs w:val="52"/>
+        </w:rPr>
+        <w:lastRenderedPageBreak/>
+        <w:t>Key Word</w:t>
+      </w:r>
+    </w:p>
+    <w:p>
+      <w:pPr>
+        <w:widowControl/>
+        <w:ind w:firstLine="420"/>
+        <w:rPr>
+          <w:rFonts w:ascii="Garamond" w:eastAsia="Microsoft JhengHei Light" w:hAnsi="Garamond" w:cs="Microsoft JhengHei Light"/>
+          <w:sz w:val="24"/>
+          <w:szCs w:val="24"/>
+        </w:rPr>
+      </w:pPr>
+    </w:p>
+    <w:p>
+      <w:pPr>
+        <w:widowControl/>
+        <w:ind w:firstLineChars="50" w:firstLine="120"/>
+        <w:rPr>
+          <w:rFonts w:ascii="Garamond" w:eastAsia="Microsoft JhengHei Light" w:hAnsi="Garamond" w:cs="Microsoft JhengHei Light"/>
+          <w:sz w:val="24"/>
+          <w:szCs w:val="24"/>
+        </w:rPr>
+      </w:pPr>
+      <w:r>
+        <w:rPr>
+          <w:rFonts w:ascii="Garamond" w:eastAsia="Microsoft JhengHei Light" w:hAnsi="Garamond" w:cs="Microsoft JhengHei Light"/>
+          <w:sz w:val="24"/>
+          <w:szCs w:val="24"/>
+        </w:rPr>
+        <w:t>Grape</w:t>
+      </w:r>
+    </w:p>
+    <w:p>
+      <w:pPr>
+        <w:widowControl/>
+        <w:ind w:firstLineChars="50" w:firstLine="120"/>
+        <w:rPr>
+          <w:rFonts w:ascii="Garamond" w:eastAsia="Microsoft JhengHei Light" w:hAnsi="Garamond" w:cs="Microsoft JhengHei Light"/>
+          <w:sz w:val="24"/>
+          <w:szCs w:val="24"/>
+        </w:rPr>
+      </w:pPr>
+      <w:r>
+        <w:rPr>
+          <w:rFonts w:ascii="Garamond" w:eastAsia="Microsoft JhengHei Light" w:hAnsi="Garamond" w:cs="Microsoft JhengHei Light"/>
+          <w:sz w:val="24"/>
+          <w:szCs w:val="24"/>
+        </w:rPr>
+        <w:t>Interaction</w:t>
+      </w:r>
+    </w:p>
+    <w:p>
+      <w:pPr>
+        <w:widowControl/>
+        <w:ind w:firstLineChars="50" w:firstLine="120"/>
+        <w:rPr>
+          <w:rFonts w:ascii="Garamond" w:eastAsia="Microsoft JhengHei Light" w:hAnsi="Garamond" w:cs="Microsoft JhengHei Light"/>
+          <w:sz w:val="24"/>
+          <w:szCs w:val="24"/>
+        </w:rPr>
+      </w:pPr>
+      <w:r>
+        <w:rPr>
+          <w:rFonts w:ascii="Garamond" w:eastAsia="Microsoft JhengHei Light" w:hAnsi="Garamond" w:cs="Microsoft JhengHei Light"/>
+          <w:sz w:val="24"/>
+          <w:szCs w:val="24"/>
+        </w:rPr>
+        <w:t>Feedback</w:t>
+      </w:r>
+    </w:p>
+    <w:p>
+      <w:pPr>
+        <w:widowControl/>
+        <w:ind w:firstLineChars="50" w:firstLine="120"/>
+        <w:rPr>
+          <w:rFonts w:ascii="Garamond" w:eastAsia="Microsoft JhengHei Light" w:hAnsi="Garamond" w:cs="Microsoft JhengHei Light"/>
+          <w:sz w:val="24"/>
+          <w:szCs w:val="24"/>
+        </w:rPr>
+      </w:pPr>
+      <w:r>
+        <w:rPr>
+          <w:rFonts w:ascii="Garamond" w:eastAsia="Microsoft JhengHei Light" w:hAnsi="Garamond" w:cs="Microsoft JhengHei Light"/>
+          <w:sz w:val="24"/>
+          <w:szCs w:val="24"/>
+        </w:rPr>
+        <w:t>User’s guide</w:t>
+      </w:r>
+    </w:p>
+    <w:p>
+      <w:pPr>
+        <w:widowControl/>
+        <w:ind w:firstLineChars="50" w:firstLine="120"/>
+        <w:rPr>
+          <w:rFonts w:ascii="Garamond" w:eastAsia="Microsoft JhengHei Light" w:hAnsi="Garamond" w:cs="Microsoft JhengHei Light"/>
+          <w:sz w:val="24"/>
+          <w:szCs w:val="24"/>
+        </w:rPr>
+      </w:pPr>
+      <w:r>
+        <w:rPr>
+          <w:rFonts w:ascii="Garamond" w:eastAsia="Microsoft JhengHei Light" w:hAnsi="Garamond" w:cs="Microsoft JhengHei Light"/>
+          <w:sz w:val="24"/>
+          <w:szCs w:val="24"/>
+        </w:rPr>
+        <w:t>Function</w:t>
+      </w:r>
+    </w:p>
+    <w:p>
+      <w:pPr>
+        <w:widowControl/>
+        <w:rPr>
+          <w:rFonts w:ascii="Garamond" w:eastAsia="Microsoft JhengHei Light" w:hAnsi="Garamond" w:cs="Microsoft JhengHei Light"/>
+          <w:sz w:val="24"/>
+          <w:szCs w:val="24"/>
+        </w:rPr>
+      </w:pPr>
+    </w:p>
+    <w:p>
+      <w:pPr>
+        <w:widowControl/>
+        <w:rPr>
+          <w:rFonts w:ascii="Garamond" w:eastAsia="Microsoft JhengHei Light" w:hAnsi="Garamond" w:cs="Microsoft JhengHei Light"/>
+          <w:sz w:val="24"/>
+          <w:szCs w:val="24"/>
+        </w:rPr>
+      </w:pPr>
+    </w:p>
+    <w:p>
+      <w:pPr>
+        <w:widowControl/>
+        <w:rPr>
+          <w:rFonts w:ascii="Garamond" w:eastAsia="Microsoft JhengHei Light" w:hAnsi="Garamond" w:cs="Microsoft JhengHei Light"/>
+          <w:b/>
+          <w:sz w:val="52"/>
+          <w:szCs w:val="52"/>
+        </w:rPr>
+      </w:pPr>
+      <w:r>
+        <w:rPr>
+          <w:rFonts w:ascii="Garamond" w:eastAsia="Microsoft JhengHei Light" w:hAnsi="Garamond" w:cs="Microsoft JhengHei Light"/>
+          <w:b/>
+          <w:sz w:val="52"/>
+          <w:szCs w:val="52"/>
+        </w:rPr>
+        <w:t>Abstract</w:t>
+      </w:r>
+    </w:p>
+    <w:p>
+      <w:pPr>
+        <w:widowControl/>
+        <w:ind w:firstLine="420"/>
+        <w:rPr>
+          <w:rFonts w:ascii="Garamond" w:eastAsia="Microsoft JhengHei Light" w:hAnsi="Garamond" w:cs="Microsoft JhengHei Light"/>
+          <w:sz w:val="24"/>
+          <w:szCs w:val="24"/>
+        </w:rPr>
+      </w:pPr>
+    </w:p>
+    <w:p>
+      <w:pPr>
+        <w:widowControl/>
+        <w:ind w:firstLine="420"/>
+        <w:rPr>
+          <w:rFonts w:ascii="Garamond" w:eastAsia="Microsoft JhengHei Light" w:hAnsi="Garamond" w:cs="Microsoft JhengHei Light"/>
+          <w:sz w:val="24"/>
+          <w:szCs w:val="24"/>
+        </w:rPr>
+      </w:pPr>
+      <w:r>
+        <w:rPr>
+          <w:rFonts w:ascii="Garamond" w:eastAsia="Microsoft JhengHei Light" w:hAnsi="Garamond" w:cs="Microsoft JhengHei Light"/>
+          <w:sz w:val="24"/>
+          <w:szCs w:val="24"/>
+        </w:rPr>
+        <w:t>This document is delivered in order to guide the potential users on how to use our system. A systematic description will be displayed in the following sections, after which the users will easily get along with our system.</w:t>
+      </w:r>
+      <w:r>
+        <w:rPr>
+          <w:rFonts w:ascii="Garamond" w:eastAsia="Microsoft JhengHei Light" w:hAnsi="Garamond" w:cs="Microsoft JhengHei Light"/>
+          <w:sz w:val="24"/>
+          <w:szCs w:val="24"/>
+        </w:rPr>
+        <w:t xml:space="preserve"> Meanwhile, if the user forgets some certain operations or functions on our system, we can provide a concrete reference for them.</w:t>
+      </w:r>
+    </w:p>
+    <w:p>
+      <w:pPr>
+        <w:widowControl/>
+        <w:rPr>
+          <w:rFonts w:ascii="Garamond" w:eastAsia="Microsoft JhengHei Light" w:hAnsi="Garamond" w:cs="Microsoft JhengHei Light"/>
+          <w:sz w:val="24"/>
+          <w:szCs w:val="24"/>
+        </w:rPr>
+      </w:pPr>
+      <w:r>
+        <w:rPr>
+          <w:rFonts w:ascii="Garamond" w:eastAsia="Microsoft JhengHei Light" w:hAnsi="Garamond" w:cs="Microsoft JhengHei Light"/>
+          <w:sz w:val="24"/>
+          <w:szCs w:val="24"/>
+        </w:rPr>
+        <w:br w:type="page"/>
+      </w:r>
+    </w:p>
+    <w:p>
+      <w:pPr>
+        <w:pStyle w:val="a6"/>
+        <w:widowControl/>
+        <w:numPr>
+          <w:ilvl w:val="0"/>
+          <w:numId w:val="4"/>
+        </w:numPr>
+        <w:ind w:firstLineChars="0"/>
+        <w:outlineLvl w:val="0"/>
+        <w:rPr>
+          <w:rFonts w:ascii="Garamond" w:eastAsia="Microsoft JhengHei Light" w:hAnsi="Garamond" w:cs="Microsoft JhengHei Light"/>
+          <w:b/>
+          <w:sz w:val="44"/>
+          <w:szCs w:val="44"/>
+        </w:rPr>
+      </w:pPr>
+      <w:bookmarkStart w:id="0" w:name="_Toc417162581"/>
+      <w:r>
+        <w:rPr>
+          <w:rFonts w:ascii="Garamond" w:eastAsia="Microsoft JhengHei Light" w:hAnsi="Garamond" w:cs="Microsoft JhengHei Light"/>
+          <w:b/>
+          <w:sz w:val="44"/>
+          <w:szCs w:val="44"/>
+        </w:rPr>
+        <w:lastRenderedPageBreak/>
+        <w:t>Introduction</w:t>
+      </w:r>
+      <w:bookmarkEnd w:id="0"/>
+    </w:p>
+    <w:p>
+      <w:pPr>
+        <w:widowControl/>
+        <w:rPr>
+          <w:rFonts w:ascii="Garamond" w:eastAsia="Microsoft JhengHei Light" w:hAnsi="Garamond" w:cs="Microsoft JhengHei Light"/>
+          <w:b/>
+          <w:sz w:val="36"/>
+          <w:szCs w:val="36"/>
+        </w:rPr>
+      </w:pPr>
+    </w:p>
+    <w:p>
+      <w:pPr>
+        <w:pStyle w:val="a6"/>
+        <w:widowControl/>
+        <w:numPr>
+          <w:ilvl w:val="1"/>
+          <w:numId w:val="5"/>
+        </w:numPr>
+        <w:ind w:firstLineChars="0"/>
+        <w:outlineLvl w:val="1"/>
+        <w:rPr>
+          <w:rFonts w:ascii="Garamond" w:eastAsia="Microsoft JhengHei Light" w:hAnsi="Garamond" w:cs="Microsoft JhengHei Light"/>
+          <w:b/>
+          <w:sz w:val="36"/>
+          <w:szCs w:val="36"/>
+        </w:rPr>
+      </w:pPr>
+      <w:bookmarkStart w:id="1" w:name="_Toc417162582"/>
+      <w:r>
+        <w:rPr>
+          <w:rFonts w:ascii="Garamond" w:eastAsia="Microsoft JhengHei Light" w:hAnsi="Garamond" w:cs="Microsoft JhengHei Light"/>
+          <w:b/>
+          <w:sz w:val="36"/>
+          <w:szCs w:val="36"/>
+        </w:rPr>
+        <w:t>Purpose</w:t>
+      </w:r>
+      <w:bookmarkEnd w:id="1"/>
+    </w:p>
+    <w:p>
+      <w:pPr>
+        <w:widowControl/>
+        <w:ind w:firstLine="420"/>
+        <w:rPr>
+          <w:rFonts w:ascii="Garamond" w:eastAsia="Microsoft JhengHei Light" w:hAnsi="Garamond" w:cs="Microsoft JhengHei Light"/>
+          <w:sz w:val="24"/>
+          <w:szCs w:val="24"/>
+        </w:rPr>
+      </w:pPr>
+    </w:p>
+    <w:p>
+      <w:pPr>
+        <w:widowControl/>
+        <w:ind w:firstLine="420"/>
+        <w:rPr>
+          <w:rFonts w:ascii="Garamond" w:eastAsia="Microsoft JhengHei Light" w:hAnsi="Garamond" w:cs="Microsoft JhengHei Light"/>
+          <w:sz w:val="24"/>
+          <w:szCs w:val="24"/>
+        </w:rPr>
+      </w:pPr>
+      <w:r>
+        <w:rPr>
+          <w:rFonts w:ascii="Garamond" w:eastAsia="Microsoft JhengHei Light" w:hAnsi="Garamond" w:cs="Microsoft JhengHei Light"/>
+          <w:sz w:val="24"/>
+          <w:szCs w:val="24"/>
+        </w:rPr>
+        <w:t xml:space="preserve">This document is written in order to help the potential users to start up on our system (Grape) easily and quickly. We provide a great number of pictures and demonstration, hoping our users may grasp our models and functions quickly and directly. Meanwhile, if the user has some questions on the functions or operations of our system, he may look up in our user’s guide document to get more information. We sincerely hope this document can bring our users more conveniences. </w:t>
+      </w:r>
+    </w:p>
+    <w:p>
+      <w:pPr>
+        <w:widowControl/>
+        <w:ind w:firstLine="420"/>
+        <w:rPr>
+          <w:rFonts w:ascii="Garamond" w:eastAsia="Microsoft JhengHei Light" w:hAnsi="Garamond" w:cs="Microsoft JhengHei Light"/>
+          <w:sz w:val="24"/>
+          <w:szCs w:val="24"/>
+        </w:rPr>
+      </w:pPr>
+    </w:p>
+    <w:p>
+      <w:pPr>
+        <w:pStyle w:val="a6"/>
+        <w:widowControl/>
+        <w:numPr>
+          <w:ilvl w:val="1"/>
+          <w:numId w:val="5"/>
+        </w:numPr>
+        <w:ind w:firstLineChars="0"/>
+        <w:outlineLvl w:val="1"/>
+        <w:rPr>
+          <w:rFonts w:ascii="Garamond" w:eastAsia="Microsoft JhengHei Light" w:hAnsi="Garamond" w:cs="Microsoft JhengHei Light"/>
+          <w:b/>
+          <w:sz w:val="36"/>
+          <w:szCs w:val="36"/>
+        </w:rPr>
+      </w:pPr>
+      <w:bookmarkStart w:id="2" w:name="_Toc417162583"/>
+      <w:r>
+        <w:rPr>
+          <w:rFonts w:ascii="Garamond" w:eastAsia="Microsoft JhengHei Light" w:hAnsi="Garamond" w:cs="Microsoft JhengHei Light"/>
+          <w:b/>
+          <w:sz w:val="36"/>
+          <w:szCs w:val="36"/>
+        </w:rPr>
+        <w:t>Background</w:t>
+      </w:r>
+      <w:bookmarkEnd w:id="2"/>
+    </w:p>
+    <w:p>
+      <w:pPr>
+        <w:widowControl/>
+        <w:ind w:firstLine="420"/>
+        <w:rPr>
+          <w:rFonts w:ascii="Garamond" w:eastAsia="Microsoft JhengHei Light" w:hAnsi="Garamond" w:cs="Microsoft JhengHei Light"/>
+          <w:sz w:val="24"/>
+          <w:szCs w:val="24"/>
+        </w:rPr>
+      </w:pPr>
+    </w:p>
+    <w:p>
+      <w:pPr>
+        <w:widowControl/>
+        <w:ind w:firstLine="420"/>
+        <w:rPr>
+          <w:rFonts w:ascii="Garamond" w:eastAsia="Microsoft JhengHei Light" w:hAnsi="Garamond" w:cs="Microsoft JhengHei Light"/>
+          <w:sz w:val="24"/>
+          <w:szCs w:val="24"/>
+        </w:rPr>
+      </w:pPr>
+      <w:r>
+        <w:rPr>
+          <w:rFonts w:ascii="Garamond" w:eastAsia="Microsoft JhengHei Light" w:hAnsi="Garamond" w:cs="Microsoft JhengHei Light"/>
+          <w:sz w:val="24"/>
+          <w:szCs w:val="24"/>
+        </w:rPr>
+        <w:t>Our developing system is named as “Grape”, briefly in hope of leaving our users an initial impression of sweetness and freshness. We also wish our system can</w:t>
+      </w:r>
+      <w:r>
+        <w:rPr>
+          <w:rFonts w:ascii="Garamond" w:eastAsia="Microsoft JhengHei Light" w:hAnsi="Garamond" w:cs="Microsoft JhengHei Light"/>
+          <w:sz w:val="24"/>
+          <w:szCs w:val="24"/>
+        </w:rPr>
+        <w:t xml:space="preserve"> help</w:t>
+      </w:r>
+      <w:r>
+        <w:rPr>
+          <w:rFonts w:ascii="Garamond" w:eastAsia="Microsoft JhengHei Light" w:hAnsi="Garamond" w:cs="Microsoft JhengHei Light"/>
+          <w:sz w:val="24"/>
+          <w:szCs w:val="24"/>
+        </w:rPr>
+        <w:t xml:space="preserve"> a</w:t>
+      </w:r>
+      <w:r>
+        <w:rPr>
+          <w:rFonts w:ascii="Garamond" w:eastAsia="Microsoft JhengHei Light" w:hAnsi="Garamond" w:cs="Microsoft JhengHei Light"/>
+          <w:sz w:val="24"/>
+          <w:szCs w:val="24"/>
+        </w:rPr>
+        <w:t xml:space="preserve"> set</w:t>
+      </w:r>
+      <w:r>
+        <w:rPr>
+          <w:rFonts w:ascii="Garamond" w:eastAsia="Microsoft JhengHei Light" w:hAnsi="Garamond" w:cs="Microsoft JhengHei Light"/>
+          <w:sz w:val="24"/>
+          <w:szCs w:val="24"/>
+        </w:rPr>
+        <w:t xml:space="preserve"> of people as a </w:t>
+      </w:r>
+      <w:r>
+        <w:rPr>
+          <w:rFonts w:ascii="Garamond" w:eastAsia="Microsoft JhengHei Light" w:hAnsi="Garamond" w:cs="Microsoft JhengHei Light"/>
+          <w:sz w:val="24"/>
+          <w:szCs w:val="24"/>
+        </w:rPr>
+        <w:t xml:space="preserve">united team where everybody can share their opinions and resources freely. </w:t>
+      </w:r>
+    </w:p>
+    <w:p>
+      <w:pPr>
+        <w:widowControl/>
+        <w:ind w:firstLine="420"/>
+        <w:rPr>
+          <w:rFonts w:ascii="Garamond" w:eastAsia="Microsoft JhengHei Light" w:hAnsi="Garamond" w:cs="Microsoft JhengHei Light"/>
+          <w:sz w:val="24"/>
+          <w:szCs w:val="24"/>
+        </w:rPr>
+      </w:pPr>
+      <w:r>
+        <w:rPr>
+          <w:rFonts w:ascii="Garamond" w:eastAsia="Microsoft JhengHei Light" w:hAnsi="Garamond" w:cs="Microsoft JhengHei Light"/>
+          <w:sz w:val="24"/>
+          <w:szCs w:val="24"/>
+        </w:rPr>
+        <w:t>Our team is named as “Group Undefined”, which is simply a coincidence. We wish to build this system to solve the problem of voting in class, and a vote process is to decide the undefined. Our project is simply named after that. (We may also need a voting to determine our team name?)</w:t>
+      </w:r>
+    </w:p>
+    <w:p>
+      <w:pPr>
+        <w:widowControl/>
+        <w:ind w:firstLine="420"/>
+        <w:rPr>
+          <w:rFonts w:ascii="Garamond" w:eastAsia="Microsoft JhengHei Light" w:hAnsi="Garamond" w:cs="Microsoft JhengHei Light"/>
+          <w:sz w:val="24"/>
+          <w:szCs w:val="24"/>
+        </w:rPr>
+      </w:pPr>
+      <w:r>
+        <w:rPr>
+          <w:rFonts w:ascii="Garamond" w:eastAsia="Microsoft JhengHei Light" w:hAnsi="Garamond" w:cs="Microsoft JhengHei Light"/>
+          <w:sz w:val="24"/>
+          <w:szCs w:val="24"/>
+        </w:rPr>
+        <w:t>The developer is also our team, Group Undefined. The supervisor department is the software department of Shanghai Jiao Tong University.</w:t>
+      </w:r>
+    </w:p>
+    <w:p>
+      <w:pPr>
+        <w:widowControl/>
+        <w:ind w:firstLine="420"/>
+        <w:rPr>
+          <w:rFonts w:ascii="Garamond" w:eastAsia="Microsoft JhengHei Light" w:hAnsi="Garamond" w:cs="Microsoft JhengHei Light"/>
+          <w:sz w:val="24"/>
+          <w:szCs w:val="24"/>
+        </w:rPr>
+      </w:pPr>
+      <w:r>
+        <w:rPr>
+          <w:rFonts w:ascii="Garamond" w:eastAsia="Microsoft JhengHei Light" w:hAnsi="Garamond" w:cs="Microsoft JhengHei Light"/>
+          <w:sz w:val="24"/>
+          <w:szCs w:val="24"/>
+        </w:rPr>
+        <w:t>We wish our system Grape will help our users unite as groups tightly and openly.</w:t>
+      </w:r>
+    </w:p>
+    <w:p>
+      <w:pPr>
+        <w:widowControl/>
+        <w:ind w:firstLine="420"/>
+        <w:rPr>
+          <w:rFonts w:ascii="Garamond" w:eastAsia="Microsoft JhengHei Light" w:hAnsi="Garamond" w:cs="Microsoft JhengHei Light"/>
+          <w:sz w:val="24"/>
+          <w:szCs w:val="24"/>
+        </w:rPr>
+      </w:pPr>
+    </w:p>
+    <w:p>
+      <w:pPr>
+        <w:pStyle w:val="a6"/>
+        <w:widowControl/>
+        <w:numPr>
+          <w:ilvl w:val="1"/>
+          <w:numId w:val="5"/>
+        </w:numPr>
+        <w:ind w:firstLineChars="0"/>
+        <w:outlineLvl w:val="1"/>
+        <w:rPr>
+          <w:rFonts w:ascii="Garamond" w:eastAsia="Microsoft JhengHei Light" w:hAnsi="Garamond" w:cs="Microsoft JhengHei Light"/>
+          <w:b/>
+          <w:sz w:val="36"/>
+          <w:szCs w:val="36"/>
+        </w:rPr>
+      </w:pPr>
+      <w:bookmarkStart w:id="3" w:name="_Toc417162584"/>
+      <w:r>
+        <w:rPr>
+          <w:rFonts w:ascii="Garamond" w:eastAsia="Microsoft JhengHei Light" w:hAnsi="Garamond" w:cs="Microsoft JhengHei Light"/>
+          <w:b/>
+          <w:sz w:val="36"/>
+          <w:szCs w:val="36"/>
+        </w:rPr>
+        <w:t>Definition</w:t>
+      </w:r>
+      <w:bookmarkEnd w:id="3"/>
+    </w:p>
+    <w:p>
+      <w:pPr>
+        <w:widowControl/>
+        <w:ind w:left="420"/>
+        <w:rPr>
+          <w:rFonts w:ascii="Garamond" w:eastAsia="Microsoft JhengHei Light" w:hAnsi="Garamond" w:cs="Microsoft JhengHei Light"/>
+          <w:sz w:val="24"/>
+          <w:szCs w:val="24"/>
+        </w:rPr>
+      </w:pPr>
+    </w:p>
+    <w:p>
+      <w:pPr>
+        <w:widowControl/>
+        <w:ind w:left="420"/>
+        <w:rPr>
+          <w:rFonts w:ascii="Garamond" w:eastAsia="Microsoft JhengHei Light" w:hAnsi="Garamond" w:cs="Microsoft JhengHei Light"/>
+          <w:sz w:val="24"/>
+          <w:szCs w:val="24"/>
+        </w:rPr>
+      </w:pPr>
+      <w:r>
+        <w:rPr>
+          <w:rFonts w:ascii="Garamond" w:eastAsia="Microsoft JhengHei Light" w:hAnsi="Garamond" w:cs="Microsoft JhengHei Light"/>
+          <w:sz w:val="24"/>
+          <w:szCs w:val="24"/>
+        </w:rPr>
+        <w:t>Grape:</w:t>
+      </w:r>
+      <w:r>
+        <w:rPr>
+          <w:rFonts w:ascii="Garamond" w:eastAsia="Microsoft JhengHei Light" w:hAnsi="Garamond" w:cs="Microsoft JhengHei Light"/>
+          <w:sz w:val="24"/>
+          <w:szCs w:val="24"/>
+        </w:rPr>
+        <w:tab/>
+      </w:r>
+      <w:r>
+        <w:rPr>
+          <w:rFonts w:ascii="Garamond" w:eastAsia="Microsoft JhengHei Light" w:hAnsi="Garamond" w:cs="Microsoft JhengHei Light"/>
+          <w:sz w:val="24"/>
+          <w:szCs w:val="24"/>
+        </w:rPr>
+        <w:tab/>
+      </w:r>
+      <w:r>
+        <w:rPr>
+          <w:rFonts w:ascii="Garamond" w:eastAsia="Microsoft JhengHei Light" w:hAnsi="Garamond" w:cs="Microsoft JhengHei Light"/>
+          <w:sz w:val="24"/>
+          <w:szCs w:val="24"/>
+        </w:rPr>
+        <w:tab/>
+      </w:r>
+      <w:r>
+        <w:rPr>
+          <w:rFonts w:ascii="Garamond" w:eastAsia="Microsoft JhengHei Light" w:hAnsi="Garamond" w:cs="Microsoft JhengHei Light"/>
+          <w:sz w:val="24"/>
+          <w:szCs w:val="24"/>
+        </w:rPr>
+        <w:tab/>
+      </w:r>
+      <w:r>
+        <w:rPr>
+          <w:rFonts w:ascii="Garamond" w:eastAsia="Microsoft JhengHei Light" w:hAnsi="Garamond" w:cs="Microsoft JhengHei Light"/>
+          <w:sz w:val="24"/>
+          <w:szCs w:val="24"/>
+        </w:rPr>
+        <w:tab/>
+      </w:r>
+      <w:r>
+        <w:rPr>
+          <w:rFonts w:ascii="Garamond" w:eastAsia="Microsoft JhengHei Light" w:hAnsi="Garamond" w:cs="Microsoft JhengHei Light"/>
+          <w:sz w:val="24"/>
+          <w:szCs w:val="24"/>
+        </w:rPr>
+        <w:t>Our System name</w:t>
+      </w:r>
+    </w:p>
+    <w:p>
+      <w:pPr>
+        <w:widowControl/>
+        <w:ind w:left="420"/>
+        <w:rPr>
+          <w:rFonts w:ascii="Garamond" w:eastAsia="Microsoft JhengHei Light" w:hAnsi="Garamond" w:cs="Microsoft JhengHei Light"/>
+          <w:sz w:val="24"/>
+          <w:szCs w:val="24"/>
+        </w:rPr>
+      </w:pPr>
+      <w:r>
+        <w:rPr>
+          <w:rFonts w:ascii="Garamond" w:eastAsia="Microsoft JhengHei Light" w:hAnsi="Garamond" w:cs="Microsoft JhengHei Light"/>
+          <w:sz w:val="24"/>
+          <w:szCs w:val="24"/>
+        </w:rPr>
+        <w:t>Group Undefined:</w:t>
+      </w:r>
+      <w:r>
+        <w:rPr>
+          <w:rFonts w:ascii="Garamond" w:eastAsia="Microsoft JhengHei Light" w:hAnsi="Garamond" w:cs="Microsoft JhengHei Light"/>
+          <w:sz w:val="24"/>
+          <w:szCs w:val="24"/>
+        </w:rPr>
+        <w:tab/>
+      </w:r>
+      <w:r>
+        <w:rPr>
+          <w:rFonts w:ascii="Garamond" w:eastAsia="Microsoft JhengHei Light" w:hAnsi="Garamond" w:cs="Microsoft JhengHei Light"/>
+          <w:sz w:val="24"/>
+          <w:szCs w:val="24"/>
+        </w:rPr>
+        <w:tab/>
+      </w:r>
+      <w:r>
+        <w:rPr>
+          <w:rFonts w:ascii="Garamond" w:eastAsia="Microsoft JhengHei Light" w:hAnsi="Garamond" w:cs="Microsoft JhengHei Light"/>
+          <w:sz w:val="24"/>
+          <w:szCs w:val="24"/>
+        </w:rPr>
+        <w:t>Our team name</w:t>
+      </w:r>
+    </w:p>
+    <w:p>
+      <w:pPr>
+        <w:widowControl/>
+        <w:ind w:left="420"/>
+        <w:rPr>
+          <w:rFonts w:ascii="Garamond" w:eastAsia="Microsoft JhengHei Light" w:hAnsi="Garamond" w:cs="Microsoft JhengHei Light"/>
+          <w:sz w:val="24"/>
+          <w:szCs w:val="24"/>
+        </w:rPr>
+      </w:pPr>
+      <w:r>
+        <w:rPr>
+          <w:rFonts w:ascii="Garamond" w:eastAsia="Microsoft JhengHei Light" w:hAnsi="Garamond" w:cs="Microsoft JhengHei Light"/>
+          <w:sz w:val="24"/>
+          <w:szCs w:val="24"/>
+        </w:rPr>
+        <w:t>User’s Guide:</w:t>
+      </w:r>
+      <w:r>
+        <w:rPr>
+          <w:rFonts w:ascii="Garamond" w:eastAsia="Microsoft JhengHei Light" w:hAnsi="Garamond" w:cs="Microsoft JhengHei Light"/>
+          <w:sz w:val="24"/>
+          <w:szCs w:val="24"/>
+        </w:rPr>
+        <w:tab/>
+      </w:r>
+      <w:r>
+        <w:rPr>
+          <w:rFonts w:ascii="Garamond" w:eastAsia="Microsoft JhengHei Light" w:hAnsi="Garamond" w:cs="Microsoft JhengHei Light"/>
+          <w:sz w:val="24"/>
+          <w:szCs w:val="24"/>
+        </w:rPr>
+        <w:tab/>
+      </w:r>
+      <w:r>
+        <w:rPr>
+          <w:rFonts w:ascii="Garamond" w:eastAsia="Microsoft JhengHei Light" w:hAnsi="Garamond" w:cs="Microsoft JhengHei Light"/>
+          <w:sz w:val="24"/>
+          <w:szCs w:val="24"/>
+        </w:rPr>
+        <w:tab/>
+      </w:r>
+      <w:r>
+        <w:rPr>
+          <w:rFonts w:ascii="Garamond" w:eastAsia="Microsoft JhengHei Light" w:hAnsi="Garamond" w:cs="Microsoft JhengHei Light"/>
+          <w:sz w:val="24"/>
+          <w:szCs w:val="24"/>
+        </w:rPr>
+        <w:tab/>
+      </w:r>
+      <w:r>
+        <w:rPr>
+          <w:rFonts w:ascii="Garamond" w:eastAsia="Microsoft JhengHei Light" w:hAnsi="Garamond" w:cs="Microsoft JhengHei Light"/>
+          <w:sz w:val="24"/>
+          <w:szCs w:val="24"/>
+        </w:rPr>
+        <w:t>A document guiding users how to use Grape system.</w:t>
+      </w:r>
+    </w:p>
+    <w:p>
+      <w:pPr>
+        <w:widowControl/>
+        <w:ind w:left="420"/>
+        <w:rPr>
+          <w:rFonts w:ascii="Garamond" w:eastAsia="Microsoft JhengHei Light" w:hAnsi="Garamond" w:cs="Microsoft JhengHei Light"/>
+          <w:sz w:val="24"/>
+          <w:szCs w:val="24"/>
+        </w:rPr>
+      </w:pPr>
+      <w:r>
+        <w:rPr>
+          <w:rFonts w:ascii="Garamond" w:eastAsia="Microsoft JhengHei Light" w:hAnsi="Garamond" w:cs="Microsoft JhengHei Light"/>
+          <w:sz w:val="24"/>
+          <w:szCs w:val="24"/>
+        </w:rPr>
+        <w:t>Usage:</w:t>
+      </w:r>
+      <w:r>
+        <w:rPr>
+          <w:rFonts w:ascii="Garamond" w:eastAsia="Microsoft JhengHei Light" w:hAnsi="Garamond" w:cs="Microsoft JhengHei Light"/>
+          <w:sz w:val="24"/>
+          <w:szCs w:val="24"/>
+        </w:rPr>
+        <w:tab/>
+      </w:r>
+      <w:r>
+        <w:rPr>
+          <w:rFonts w:ascii="Garamond" w:eastAsia="Microsoft JhengHei Light" w:hAnsi="Garamond" w:cs="Microsoft JhengHei Light"/>
+          <w:sz w:val="24"/>
+          <w:szCs w:val="24"/>
+        </w:rPr>
+        <w:tab/>
+      </w:r>
+      <w:r>
+        <w:rPr>
+          <w:rFonts w:ascii="Garamond" w:eastAsia="Microsoft JhengHei Light" w:hAnsi="Garamond" w:cs="Microsoft JhengHei Light"/>
+          <w:sz w:val="24"/>
+          <w:szCs w:val="24"/>
+        </w:rPr>
+        <w:tab/>
+      </w:r>
+      <w:r>
+        <w:rPr>
+          <w:rFonts w:ascii="Garamond" w:eastAsia="Microsoft JhengHei Light" w:hAnsi="Garamond" w:cs="Microsoft JhengHei Light"/>
+          <w:sz w:val="24"/>
+          <w:szCs w:val="24"/>
+        </w:rPr>
+        <w:tab/>
+      </w:r>
+      <w:r>
+        <w:rPr>
+          <w:rFonts w:ascii="Garamond" w:eastAsia="Microsoft JhengHei Light" w:hAnsi="Garamond" w:cs="Microsoft JhengHei Light"/>
+          <w:sz w:val="24"/>
+          <w:szCs w:val="24"/>
+        </w:rPr>
+        <w:tab/>
+      </w:r>
+      <w:r>
+        <w:rPr>
+          <w:rFonts w:ascii="Garamond" w:eastAsia="Microsoft JhengHei Light" w:hAnsi="Garamond" w:cs="Microsoft JhengHei Light"/>
+          <w:sz w:val="24"/>
+          <w:szCs w:val="24"/>
+        </w:rPr>
+        <w:t>The function and purpose of our system</w:t>
+      </w:r>
+    </w:p>
+    <w:p>
+      <w:pPr>
+        <w:widowControl/>
+        <w:ind w:left="420"/>
+        <w:rPr>
+          <w:rFonts w:ascii="Garamond" w:eastAsia="Microsoft JhengHei Light" w:hAnsi="Garamond" w:cs="Microsoft JhengHei Light"/>
+          <w:sz w:val="24"/>
+          <w:szCs w:val="24"/>
+        </w:rPr>
+      </w:pPr>
+      <w:r>
+        <w:rPr>
+          <w:rFonts w:ascii="Garamond" w:eastAsia="Microsoft JhengHei Light" w:hAnsi="Garamond" w:cs="Microsoft JhengHei Light"/>
+          <w:sz w:val="24"/>
+          <w:szCs w:val="24"/>
+        </w:rPr>
+        <w:t>SJTU:</w:t>
+      </w:r>
+      <w:r>
+        <w:rPr>
+          <w:rFonts w:ascii="Garamond" w:eastAsia="Microsoft JhengHei Light" w:hAnsi="Garamond" w:cs="Microsoft JhengHei Light"/>
+          <w:sz w:val="24"/>
+          <w:szCs w:val="24"/>
+        </w:rPr>
+        <w:tab/>
+      </w:r>
+      <w:r>
+        <w:rPr>
+          <w:rFonts w:ascii="Garamond" w:eastAsia="Microsoft JhengHei Light" w:hAnsi="Garamond" w:cs="Microsoft JhengHei Light"/>
+          <w:sz w:val="24"/>
+          <w:szCs w:val="24"/>
+        </w:rPr>
+        <w:tab/>
+      </w:r>
+      <w:r>
+        <w:rPr>
+          <w:rFonts w:ascii="Garamond" w:eastAsia="Microsoft JhengHei Light" w:hAnsi="Garamond" w:cs="Microsoft JhengHei Light"/>
+          <w:sz w:val="24"/>
+          <w:szCs w:val="24"/>
+        </w:rPr>
+        <w:tab/>
+      </w:r>
+      <w:r>
+        <w:rPr>
+          <w:rFonts w:ascii="Garamond" w:eastAsia="Microsoft JhengHei Light" w:hAnsi="Garamond" w:cs="Microsoft JhengHei Light"/>
+          <w:sz w:val="24"/>
+          <w:szCs w:val="24"/>
+        </w:rPr>
+        <w:tab/>
+      </w:r>
+      <w:r>
+        <w:rPr>
+          <w:rFonts w:ascii="Garamond" w:eastAsia="Microsoft JhengHei Light" w:hAnsi="Garamond" w:cs="Microsoft JhengHei Light"/>
+          <w:sz w:val="24"/>
+          <w:szCs w:val="24"/>
+        </w:rPr>
+        <w:tab/>
+      </w:r>
+      <w:r>
+        <w:rPr>
+          <w:rFonts w:ascii="Garamond" w:eastAsia="Microsoft JhengHei Light" w:hAnsi="Garamond" w:cs="Microsoft JhengHei Light"/>
+          <w:sz w:val="24"/>
+          <w:szCs w:val="24"/>
+        </w:rPr>
+        <w:t>Shanghai Jiao Tong University</w:t>
+      </w:r>
+    </w:p>
+    <w:p>
+      <w:pPr>
+        <w:widowControl/>
+        <w:ind w:left="420"/>
+        <w:rPr>
+          <w:rFonts w:ascii="Garamond" w:eastAsia="Microsoft JhengHei Light" w:hAnsi="Garamond" w:cs="Microsoft JhengHei Light"/>
+          <w:sz w:val="24"/>
+          <w:szCs w:val="24"/>
+        </w:rPr>
+      </w:pPr>
+      <w:r>
+        <w:rPr>
+          <w:rFonts w:ascii="Garamond" w:eastAsia="Microsoft JhengHei Light" w:hAnsi="Garamond" w:cs="Microsoft JhengHei Light"/>
+          <w:sz w:val="24"/>
+          <w:szCs w:val="24"/>
+        </w:rPr>
+        <w:t>Run-time Environment:</w:t>
+      </w:r>
+      <w:r>
+        <w:rPr>
+          <w:rFonts w:ascii="Garamond" w:eastAsia="Microsoft JhengHei Light" w:hAnsi="Garamond" w:cs="Microsoft JhengHei Light"/>
+          <w:sz w:val="24"/>
+          <w:szCs w:val="24"/>
+        </w:rPr>
+        <w:tab/>
+      </w:r>
+      <w:r>
+        <w:rPr>
+          <w:rFonts w:ascii="Garamond" w:eastAsia="Microsoft JhengHei Light" w:hAnsi="Garamond" w:cs="Microsoft JhengHei Light"/>
+          <w:sz w:val="24"/>
+          <w:szCs w:val="24"/>
+        </w:rPr>
+        <w:t>The basic running conditions of hardware and software for Grape.</w:t>
+      </w:r>
+    </w:p>
+    <w:p>
+      <w:pPr>
+        <w:widowControl/>
+        <w:ind w:left="420"/>
+        <w:rPr>
+          <w:rFonts w:ascii="Garamond" w:eastAsia="Microsoft JhengHei Light" w:hAnsi="Garamond" w:cs="Microsoft JhengHei Light"/>
+          <w:sz w:val="24"/>
+          <w:szCs w:val="24"/>
+        </w:rPr>
+      </w:pPr>
+    </w:p>
+    <w:p>
+      <w:pPr>
+        <w:pStyle w:val="a6"/>
+        <w:widowControl/>
+        <w:numPr>
+          <w:ilvl w:val="1"/>
+          <w:numId w:val="5"/>
+        </w:numPr>
+        <w:ind w:firstLineChars="0"/>
+        <w:outlineLvl w:val="1"/>
+        <w:rPr>
+          <w:rFonts w:ascii="Garamond" w:eastAsia="Microsoft JhengHei Light" w:hAnsi="Garamond" w:cs="Microsoft JhengHei Light"/>
+          <w:b/>
+          <w:sz w:val="36"/>
+          <w:szCs w:val="36"/>
+        </w:rPr>
+      </w:pPr>
+      <w:bookmarkStart w:id="4" w:name="_Toc417162585"/>
+      <w:r>
+        <w:rPr>
+          <w:rFonts w:ascii="Garamond" w:eastAsia="Microsoft JhengHei Light" w:hAnsi="Garamond" w:cs="Microsoft JhengHei Light"/>
+          <w:b/>
+          <w:sz w:val="36"/>
+          <w:szCs w:val="36"/>
+        </w:rPr>
+        <w:t>Reference</w:t>
+      </w:r>
+      <w:bookmarkEnd w:id="4"/>
+    </w:p>
+    <w:p>
+      <w:pPr>
+        <w:widowControl/>
+        <w:ind w:left="420"/>
+        <w:rPr>
+          <w:rFonts w:ascii="Garamond" w:eastAsia="Microsoft JhengHei Light" w:hAnsi="Garamond" w:cs="Microsoft JhengHei Light"/>
+          <w:sz w:val="24"/>
+          <w:szCs w:val="24"/>
+        </w:rPr>
+      </w:pPr>
+    </w:p>
+    <w:p>
+      <w:pPr>
+        <w:widowControl/>
+        <w:ind w:left="420"/>
+        <w:rPr>
+          <w:rFonts w:ascii="Garamond" w:eastAsia="Microsoft JhengHei Light" w:hAnsi="Garamond" w:cs="Microsoft JhengHei Light"/>
+          <w:sz w:val="24"/>
+          <w:szCs w:val="24"/>
+        </w:rPr>
+      </w:pPr>
+      <w:r>
+        <w:rPr>
+          <w:rFonts w:ascii="Garamond" w:eastAsia="Microsoft JhengHei Light" w:hAnsi="Garamond" w:cs="Microsoft JhengHei Light"/>
+          <w:sz w:val="24"/>
+          <w:szCs w:val="24"/>
+        </w:rPr>
+        <w:t>Microsoft “BMS White Cover Book”</w:t>
+      </w:r>
+    </w:p>
+    <w:p>
+      <w:pPr>
+        <w:widowControl/>
+        <w:rPr>
+          <w:rFonts w:ascii="Garamond" w:eastAsia="Microsoft JhengHei Light" w:hAnsi="Garamond" w:cs="Microsoft JhengHei Light"/>
+          <w:sz w:val="24"/>
+          <w:szCs w:val="24"/>
+        </w:rPr>
+      </w:pPr>
+    </w:p>
+    <w:p>
+      <w:pPr>
+        <w:pStyle w:val="a6"/>
+        <w:widowControl/>
+        <w:numPr>
+          <w:ilvl w:val="0"/>
+          <w:numId w:val="5"/>
+        </w:numPr>
+        <w:ind w:firstLineChars="0"/>
+        <w:outlineLvl w:val="0"/>
+        <w:rPr>
+          <w:rFonts w:ascii="Garamond" w:eastAsia="Microsoft JhengHei Light" w:hAnsi="Garamond" w:cs="Microsoft JhengHei Light"/>
+          <w:b/>
+          <w:sz w:val="44"/>
+          <w:szCs w:val="44"/>
+        </w:rPr>
+      </w:pPr>
+      <w:bookmarkStart w:id="5" w:name="_Toc417162586"/>
+      <w:r>
+        <w:rPr>
+          <w:rFonts w:ascii="Garamond" w:eastAsia="Microsoft JhengHei Light" w:hAnsi="Garamond" w:cs="Microsoft JhengHei Light"/>
+          <w:b/>
+          <w:sz w:val="44"/>
+          <w:szCs w:val="44"/>
+        </w:rPr>
+        <w:t>Usage</w:t>
+      </w:r>
+      <w:bookmarkEnd w:id="5"/>
+    </w:p>
+    <w:p>
+      <w:pPr>
+        <w:pStyle w:val="a6"/>
+        <w:widowControl/>
+        <w:ind w:left="360" w:firstLineChars="0" w:firstLine="0"/>
+        <w:outlineLvl w:val="0"/>
+        <w:rPr>
+          <w:rFonts w:ascii="Garamond" w:eastAsia="Microsoft JhengHei Light" w:hAnsi="Garamond" w:cs="Microsoft JhengHei Light"/>
+          <w:b/>
+          <w:sz w:val="44"/>
+          <w:szCs w:val="44"/>
+        </w:rPr>
+      </w:pPr>
+    </w:p>
+    <w:p>
+      <w:pPr>
+        <w:pStyle w:val="a6"/>
+        <w:widowControl/>
+        <w:numPr>
+          <w:ilvl w:val="0"/>
+          <w:numId w:val="5"/>
+        </w:numPr>
+        <w:ind w:firstLineChars="0"/>
+        <w:outlineLvl w:val="0"/>
+        <w:rPr>
+          <w:rFonts w:ascii="Garamond" w:eastAsia="Microsoft JhengHei Light" w:hAnsi="Garamond" w:cs="Microsoft JhengHei Light"/>
+          <w:b/>
+          <w:sz w:val="44"/>
+          <w:szCs w:val="44"/>
+        </w:rPr>
+      </w:pPr>
+      <w:bookmarkStart w:id="6" w:name="_Toc417162587"/>
+      <w:r>
+        <w:rPr>
+          <w:rFonts w:ascii="Garamond" w:eastAsia="Microsoft JhengHei Light" w:hAnsi="Garamond" w:cs="Microsoft JhengHei Light"/>
+          <w:b/>
+          <w:sz w:val="44"/>
+          <w:szCs w:val="44"/>
+        </w:rPr>
+        <w:t>System Requirements</w:t>
+      </w:r>
+      <w:bookmarkEnd w:id="6"/>
+    </w:p>
+    <w:p>
+      <w:pPr>
+        <w:widowControl/>
+        <w:ind w:firstLine="360"/>
+        <w:rPr>
+          <w:rFonts w:ascii="Garamond" w:eastAsia="Microsoft JhengHei Light" w:hAnsi="Garamond" w:cs="Microsoft JhengHei Light"/>
+          <w:sz w:val="24"/>
+          <w:szCs w:val="24"/>
+        </w:rPr>
+      </w:pPr>
+    </w:p>
+    <w:p>
+      <w:pPr>
+        <w:widowControl/>
+        <w:ind w:firstLine="360"/>
+        <w:rPr>
+          <w:rFonts w:ascii="Garamond" w:eastAsia="Microsoft JhengHei Light" w:hAnsi="Garamond" w:cs="Microsoft JhengHei Light"/>
+          <w:sz w:val="24"/>
+          <w:szCs w:val="24"/>
+        </w:rPr>
+      </w:pPr>
+    </w:p>
+    <w:p>
+      <w:pPr>
+        <w:widowControl/>
+        <w:ind w:firstLine="360"/>
+        <w:rPr>
+          <w:rFonts w:ascii="Garamond" w:eastAsia="Microsoft JhengHei Light" w:hAnsi="Garamond" w:cs="Microsoft JhengHei Light"/>
+          <w:sz w:val="24"/>
+          <w:szCs w:val="24"/>
+        </w:rPr>
+      </w:pPr>
+      <w:r>
+        <w:rPr>
+          <w:rFonts w:ascii="Garamond" w:eastAsia="Microsoft JhengHei Light" w:hAnsi="Garamond" w:cs="Microsoft JhengHei Light"/>
+          <w:sz w:val="24"/>
+          <w:szCs w:val="24"/>
+        </w:rPr>
+        <w:t>In this section, we illustrate as much information in requirements of our system as we can. Typical requirements include hardware requirements and versions, software environments such as running environments and some basic supporting software. And finally the data structures we uses in our system. All of these requirements will be listed as below.</w:t>
+      </w:r>
+    </w:p>
+    <w:p>
+      <w:pPr>
+        <w:widowControl/>
+        <w:ind w:firstLine="360"/>
+        <w:rPr>
+          <w:rFonts w:ascii="Garamond" w:eastAsia="Microsoft JhengHei Light" w:hAnsi="Garamond" w:cs="Microsoft JhengHei Light"/>
+          <w:sz w:val="24"/>
+          <w:szCs w:val="24"/>
+        </w:rPr>
+      </w:pPr>
+    </w:p>
+    <w:p>
+      <w:pPr>
+        <w:pStyle w:val="a6"/>
+        <w:widowControl/>
+        <w:numPr>
+          <w:ilvl w:val="1"/>
+          <w:numId w:val="5"/>
+        </w:numPr>
+        <w:ind w:firstLineChars="0"/>
+        <w:outlineLvl w:val="1"/>
+        <w:rPr>
+          <w:rFonts w:ascii="Garamond" w:eastAsia="Microsoft JhengHei Light" w:hAnsi="Garamond" w:cs="Microsoft JhengHei Light"/>
+          <w:b/>
+          <w:sz w:val="36"/>
+          <w:szCs w:val="36"/>
+        </w:rPr>
+      </w:pPr>
+      <w:bookmarkStart w:id="7" w:name="_Toc417162588"/>
+      <w:r>
+        <w:rPr>
+          <w:rFonts w:ascii="Garamond" w:eastAsia="Microsoft JhengHei Light" w:hAnsi="Garamond" w:cs="Microsoft JhengHei Light"/>
+          <w:b/>
+          <w:sz w:val="36"/>
+          <w:szCs w:val="36"/>
+        </w:rPr>
+        <w:t>Hardware</w:t>
+      </w:r>
+      <w:bookmarkEnd w:id="7"/>
+    </w:p>
+    <w:p>
+      <w:pPr>
+        <w:ind w:firstLine="435"/>
+        <w:rPr>
+          <w:rFonts w:ascii="Garamond" w:hAnsi="Garamond" w:cs="Arial"/>
+          <w:sz w:val="24"/>
+          <w:szCs w:val="24"/>
+        </w:rPr>
+      </w:pPr>
+    </w:p>
+    <w:p>
+      <w:pPr>
+        <w:ind w:firstLine="435"/>
+        <w:rPr>
+          <w:rFonts w:ascii="Garamond" w:hAnsi="Garamond" w:cs="Arial"/>
+          <w:sz w:val="24"/>
+          <w:szCs w:val="24"/>
+        </w:rPr>
+      </w:pPr>
+      <w:r>
+        <w:rPr>
+          <w:rFonts w:ascii="Garamond" w:hAnsi="Garamond" w:cs="Arial"/>
+          <w:sz w:val="24"/>
+          <w:szCs w:val="24"/>
+        </w:rPr>
+        <w:t>The minimize hardware configuration for running Grape System is as below:</w:t>
+      </w:r>
+    </w:p>
+    <w:p>
+      <w:pPr>
+        <w:ind w:firstLine="420"/>
+        <w:rPr>
+          <w:rFonts w:ascii="Garamond" w:hAnsi="Garamond" w:cs="Arial"/>
+          <w:sz w:val="24"/>
+          <w:szCs w:val="24"/>
+        </w:rPr>
+      </w:pPr>
+      <w:r>
+        <w:rPr>
+          <w:rFonts w:ascii="Garamond" w:hAnsi="Garamond" w:cs="Arial"/>
+          <w:sz w:val="24"/>
+          <w:szCs w:val="24"/>
+        </w:rPr>
+        <w:t xml:space="preserve">CPU:  </w:t>
+      </w:r>
+      <w:r>
+        <w:rPr>
+          <w:rFonts w:ascii="Garamond" w:hAnsi="Garamond" w:cs="Arial"/>
+          <w:sz w:val="24"/>
+          <w:szCs w:val="24"/>
+        </w:rPr>
+        <w:tab/>
+      </w:r>
+      <w:r>
+        <w:rPr>
+          <w:rFonts w:ascii="Garamond" w:hAnsi="Garamond" w:cs="Arial"/>
+          <w:sz w:val="24"/>
+          <w:szCs w:val="24"/>
+        </w:rPr>
+        <w:tab/>
+      </w:r>
+      <w:r>
+        <w:rPr>
+          <w:rFonts w:ascii="Garamond" w:hAnsi="Garamond" w:cs="Arial"/>
+          <w:sz w:val="24"/>
+          <w:szCs w:val="24"/>
+        </w:rPr>
+        <w:t>Pentium 500Hz or abov</w:t>
+      </w:r>
+      <w:r>
+        <w:rPr>
+          <w:rFonts w:ascii="Garamond" w:hAnsi="Garamond" w:cs="Arial"/>
+          <w:sz w:val="24"/>
+          <w:szCs w:val="24"/>
+        </w:rPr>
+        <w:t>e</w:t>
+      </w:r>
+      <w:r>
+        <w:rPr>
+          <w:rFonts w:ascii="Garamond" w:hAnsi="Garamond" w:cs="Arial"/>
+          <w:sz w:val="24"/>
+          <w:szCs w:val="24"/>
+        </w:rPr>
+        <w:t xml:space="preserve"> </w:t>
+      </w:r>
+    </w:p>
+    <w:p>
+      <w:pPr>
+        <w:ind w:firstLine="420"/>
+        <w:rPr>
+          <w:rFonts w:ascii="Garamond" w:hAnsi="Garamond" w:cs="Arial"/>
+          <w:sz w:val="24"/>
+          <w:szCs w:val="24"/>
+        </w:rPr>
+      </w:pPr>
+      <w:r>
+        <w:rPr>
+          <w:rFonts w:ascii="Garamond" w:hAnsi="Garamond" w:cs="Arial"/>
+          <w:sz w:val="24"/>
+          <w:szCs w:val="24"/>
+        </w:rPr>
+        <w:t xml:space="preserve">Memory: </w:t>
+      </w:r>
+      <w:r>
+        <w:rPr>
+          <w:rFonts w:ascii="Garamond" w:hAnsi="Garamond" w:cs="Arial"/>
+          <w:sz w:val="24"/>
+          <w:szCs w:val="24"/>
+        </w:rPr>
+        <w:tab/>
+      </w:r>
+      <w:smartTag w:uri="urn:schemas-microsoft-com:office:smarttags" w:element="chmetcnv">
+        <w:smartTagPr>
+          <w:attr w:name="UnitName" w:val="m"/>
+          <w:attr w:name="SourceValue" w:val="256"/>
+          <w:attr w:name="HasSpace" w:val="False"/>
+          <w:attr w:name="Negative" w:val="False"/>
+          <w:attr w:name="NumberType" w:val="1"/>
+          <w:attr w:name="TCSC" w:val="0"/>
+        </w:smartTagPr>
+        <w:r>
+          <w:rPr>
+            <w:rFonts w:ascii="Garamond" w:hAnsi="Garamond" w:cs="Arial"/>
+            <w:sz w:val="24"/>
+            <w:szCs w:val="24"/>
+          </w:rPr>
+          <w:t>256M</w:t>
+        </w:r>
+      </w:smartTag>
+      <w:r>
+        <w:rPr>
+          <w:rFonts w:ascii="Garamond" w:hAnsi="Garamond" w:cs="Arial"/>
+          <w:sz w:val="24"/>
+          <w:szCs w:val="24"/>
+        </w:rPr>
+        <w:t xml:space="preserve"> or above</w:t>
+      </w:r>
+    </w:p>
+    <w:p>
+      <w:pPr>
+        <w:ind w:firstLine="420"/>
+        <w:rPr>
+          <w:rFonts w:ascii="Garamond" w:hAnsi="Garamond" w:cs="Arial"/>
+          <w:sz w:val="24"/>
+          <w:szCs w:val="24"/>
+        </w:rPr>
+      </w:pPr>
+      <w:r>
+        <w:rPr>
+          <w:rFonts w:ascii="Garamond" w:hAnsi="Garamond" w:cs="Arial"/>
+          <w:sz w:val="24"/>
+          <w:szCs w:val="24"/>
+        </w:rPr>
+        <w:t xml:space="preserve">Hard Disk: </w:t>
+      </w:r>
+      <w:r>
+        <w:rPr>
+          <w:rFonts w:ascii="Garamond" w:hAnsi="Garamond" w:cs="Arial"/>
+          <w:sz w:val="24"/>
+          <w:szCs w:val="24"/>
+        </w:rPr>
+        <w:tab/>
+      </w:r>
+      <w:smartTag w:uri="urn:schemas-microsoft-com:office:smarttags" w:element="chmetcnv">
+        <w:smartTagPr>
+          <w:attr w:name="UnitName" w:val="g"/>
+          <w:attr w:name="SourceValue" w:val="1"/>
+          <w:attr w:name="HasSpace" w:val="False"/>
+          <w:attr w:name="Negative" w:val="False"/>
+          <w:attr w:name="NumberType" w:val="1"/>
+          <w:attr w:name="TCSC" w:val="0"/>
+        </w:smartTagPr>
+        <w:r>
+          <w:rPr>
+            <w:rFonts w:ascii="Garamond" w:hAnsi="Garamond" w:cs="Arial"/>
+            <w:sz w:val="24"/>
+            <w:szCs w:val="24"/>
+          </w:rPr>
+          <w:t>1G</w:t>
+        </w:r>
+      </w:smartTag>
+      <w:r>
+        <w:rPr>
+          <w:rFonts w:ascii="Garamond" w:hAnsi="Garamond" w:cs="Arial"/>
+          <w:sz w:val="24"/>
+          <w:szCs w:val="24"/>
+        </w:rPr>
+        <w:t xml:space="preserve"> or above</w:t>
+      </w:r>
+    </w:p>
+    <w:p>
+      <w:pPr>
+        <w:ind w:firstLine="420"/>
+        <w:rPr>
+          <w:rFonts w:ascii="Garamond" w:hAnsi="Garamond" w:cs="Arial"/>
+          <w:sz w:val="24"/>
+          <w:szCs w:val="24"/>
+        </w:rPr>
+      </w:pPr>
+      <w:r>
+        <w:rPr>
+          <w:rFonts w:ascii="Garamond" w:hAnsi="Garamond" w:cs="Arial"/>
+          <w:sz w:val="24"/>
+          <w:szCs w:val="24"/>
+        </w:rPr>
+        <w:t>Adopt TCP/IP</w:t>
+      </w:r>
+    </w:p>
+    <w:p>
+      <w:pPr>
+        <w:ind w:firstLine="420"/>
+        <w:rPr>
+          <w:rFonts w:ascii="Garamond" w:hAnsi="Garamond" w:cs="Arial"/>
+          <w:sz w:val="24"/>
+          <w:szCs w:val="24"/>
+        </w:rPr>
+      </w:pPr>
+    </w:p>
+    <w:p>
+      <w:pPr>
+        <w:ind w:left="420"/>
+        <w:rPr>
+          <w:rFonts w:ascii="Garamond" w:hAnsi="Garamond" w:cs="Arial"/>
+          <w:sz w:val="24"/>
+          <w:szCs w:val="24"/>
+        </w:rPr>
+      </w:pPr>
+    </w:p>
+    <w:p>
+      <w:pPr>
+        <w:ind w:left="420"/>
+        <w:rPr>
+          <w:rFonts w:ascii="Garamond" w:hAnsi="Garamond" w:cs="Arial"/>
+          <w:sz w:val="24"/>
+          <w:szCs w:val="24"/>
+        </w:rPr>
+      </w:pPr>
+      <w:r>
+        <w:rPr>
+          <w:rFonts w:ascii="Garamond" w:hAnsi="Garamond" w:cs="Arial"/>
+          <w:sz w:val="24"/>
+          <w:szCs w:val="24"/>
+        </w:rPr>
+        <w:t>The recommended hardware configuration for running Grape System is as below:</w:t>
+      </w:r>
+    </w:p>
+    <w:p>
+      <w:pPr>
+        <w:ind w:firstLine="420"/>
+        <w:rPr>
+          <w:rFonts w:ascii="Garamond" w:hAnsi="Garamond" w:cs="Arial"/>
+          <w:sz w:val="24"/>
+          <w:szCs w:val="24"/>
+        </w:rPr>
+      </w:pPr>
+      <w:r>
+        <w:rPr>
+          <w:rFonts w:ascii="Garamond" w:hAnsi="Garamond" w:cs="Arial"/>
+          <w:sz w:val="24"/>
+          <w:szCs w:val="24"/>
+        </w:rPr>
+        <w:t xml:space="preserve">CPU:  </w:t>
+      </w:r>
+      <w:r>
+        <w:rPr>
+          <w:rFonts w:ascii="Garamond" w:hAnsi="Garamond" w:cs="Arial"/>
+          <w:sz w:val="24"/>
+          <w:szCs w:val="24"/>
+        </w:rPr>
+        <w:tab/>
+      </w:r>
+      <w:r>
+        <w:rPr>
+          <w:rFonts w:ascii="Garamond" w:hAnsi="Garamond" w:cs="Arial"/>
+          <w:sz w:val="24"/>
+          <w:szCs w:val="24"/>
+        </w:rPr>
+        <w:tab/>
+      </w:r>
+      <w:r>
+        <w:rPr>
+          <w:rFonts w:ascii="Garamond" w:hAnsi="Garamond" w:cs="Arial"/>
+          <w:sz w:val="24"/>
+          <w:szCs w:val="24"/>
+        </w:rPr>
+        <w:t xml:space="preserve">Pentium 866 </w:t>
+      </w:r>
+      <w:r>
+        <w:rPr>
+          <w:rFonts w:ascii="Garamond" w:hAnsi="Garamond" w:cs="Arial"/>
+          <w:sz w:val="24"/>
+          <w:szCs w:val="24"/>
+        </w:rPr>
+        <w:t>or above</w:t>
+      </w:r>
+    </w:p>
+    <w:p>
+      <w:pPr>
+        <w:ind w:firstLine="420"/>
+        <w:rPr>
+          <w:rFonts w:ascii="Garamond" w:hAnsi="Garamond" w:cs="Arial"/>
+          <w:sz w:val="24"/>
+          <w:szCs w:val="24"/>
+        </w:rPr>
+      </w:pPr>
+      <w:r>
+        <w:rPr>
+          <w:rFonts w:ascii="Garamond" w:hAnsi="Garamond" w:cs="Arial"/>
+          <w:sz w:val="24"/>
+          <w:szCs w:val="24"/>
+        </w:rPr>
+        <w:t xml:space="preserve">Memory: </w:t>
+      </w:r>
+      <w:r>
+        <w:rPr>
+          <w:rFonts w:ascii="Garamond" w:hAnsi="Garamond" w:cs="Arial"/>
+          <w:sz w:val="24"/>
+          <w:szCs w:val="24"/>
+        </w:rPr>
+        <w:tab/>
+        <w:t>2</w:t>
+      </w:r>
+      <w:r>
+        <w:rPr>
+          <w:rFonts w:ascii="Garamond" w:hAnsi="Garamond" w:cs="Arial"/>
+          <w:sz w:val="24"/>
+          <w:szCs w:val="24"/>
+        </w:rPr>
+        <w:t xml:space="preserve">M </w:t>
+      </w:r>
+      <w:r>
+        <w:rPr>
+          <w:rFonts w:ascii="Garamond" w:hAnsi="Garamond" w:cs="Arial"/>
+          <w:sz w:val="24"/>
+          <w:szCs w:val="24"/>
+        </w:rPr>
+        <w:t>or above</w:t>
+      </w:r>
+    </w:p>
+    <w:p>
+      <w:pPr>
+        <w:ind w:firstLine="420"/>
+        <w:rPr>
+          <w:rFonts w:ascii="Garamond" w:hAnsi="Garamond" w:cs="Arial"/>
+          <w:sz w:val="24"/>
+          <w:szCs w:val="24"/>
+        </w:rPr>
+      </w:pPr>
+      <w:r>
+        <w:rPr>
+          <w:rFonts w:ascii="Garamond" w:hAnsi="Garamond" w:cs="Arial"/>
+          <w:sz w:val="24"/>
+          <w:szCs w:val="24"/>
+        </w:rPr>
+        <w:t xml:space="preserve">Hard Disk: </w:t>
+      </w:r>
+      <w:r>
+        <w:rPr>
+          <w:rFonts w:ascii="Garamond" w:hAnsi="Garamond" w:cs="Arial"/>
+          <w:sz w:val="24"/>
+          <w:szCs w:val="24"/>
+        </w:rPr>
+        <w:tab/>
+        <w:t>4</w:t>
+      </w:r>
+      <w:r>
+        <w:rPr>
+          <w:rFonts w:ascii="Garamond" w:hAnsi="Garamond" w:cs="Arial"/>
+          <w:sz w:val="24"/>
+          <w:szCs w:val="24"/>
+        </w:rPr>
+        <w:t xml:space="preserve">G </w:t>
+      </w:r>
+      <w:r>
+        <w:rPr>
+          <w:rFonts w:ascii="Garamond" w:hAnsi="Garamond" w:cs="Arial"/>
+          <w:sz w:val="24"/>
+          <w:szCs w:val="24"/>
+        </w:rPr>
+        <w:t>or above</w:t>
+      </w:r>
+    </w:p>
+    <w:p>
+      <w:pPr>
+        <w:ind w:firstLine="420"/>
+        <w:rPr>
+          <w:rFonts w:ascii="Garamond" w:hAnsi="Garamond" w:cs="Arial"/>
+          <w:sz w:val="24"/>
+          <w:szCs w:val="24"/>
+        </w:rPr>
+      </w:pPr>
+      <w:r>
+        <w:rPr>
+          <w:rFonts w:ascii="Garamond" w:hAnsi="Garamond" w:cs="Arial"/>
+          <w:sz w:val="24"/>
+          <w:szCs w:val="24"/>
+        </w:rPr>
+        <w:t>Adopt TCP/IP</w:t>
+      </w:r>
+    </w:p>
+    <w:p>
+      <w:pPr>
+        <w:ind w:firstLine="420"/>
+        <w:rPr>
+          <w:rFonts w:ascii="Garamond" w:hAnsi="Garamond" w:cs="Arial"/>
+          <w:sz w:val="24"/>
+          <w:szCs w:val="24"/>
+        </w:rPr>
+      </w:pPr>
+    </w:p>
+    <w:p>
+      <w:pPr>
+        <w:ind w:firstLine="420"/>
+        <w:rPr>
+          <w:rFonts w:ascii="Garamond" w:hAnsi="Garamond" w:cs="Arial"/>
+          <w:sz w:val="24"/>
+          <w:szCs w:val="24"/>
+        </w:rPr>
+      </w:pPr>
+    </w:p>
+    <w:p>
+      <w:pPr>
+        <w:pStyle w:val="a6"/>
+        <w:widowControl/>
+        <w:numPr>
+          <w:ilvl w:val="1"/>
+          <w:numId w:val="5"/>
+        </w:numPr>
+        <w:ind w:firstLineChars="0"/>
+        <w:outlineLvl w:val="1"/>
+        <w:rPr>
+          <w:rFonts w:ascii="Garamond" w:eastAsia="Microsoft JhengHei Light" w:hAnsi="Garamond" w:cs="Microsoft JhengHei Light"/>
+          <w:b/>
+          <w:sz w:val="36"/>
+          <w:szCs w:val="36"/>
+        </w:rPr>
+      </w:pPr>
+      <w:bookmarkStart w:id="8" w:name="_Toc417162589"/>
+      <w:r>
+        <w:rPr>
+          <w:rFonts w:ascii="Garamond" w:eastAsia="Microsoft JhengHei Light" w:hAnsi="Garamond" w:cs="Microsoft JhengHei Light"/>
+          <w:b/>
+          <w:sz w:val="36"/>
+          <w:szCs w:val="36"/>
+        </w:rPr>
+        <w:t>Supporting Software</w:t>
+      </w:r>
+      <w:bookmarkEnd w:id="8"/>
+    </w:p>
+    <w:p>
+      <w:pPr>
+        <w:ind w:firstLine="420"/>
+        <w:rPr>
+          <w:rFonts w:ascii="Garamond" w:hAnsi="Garamond" w:cs="Arial"/>
+          <w:sz w:val="24"/>
+          <w:szCs w:val="24"/>
+        </w:rPr>
+      </w:pPr>
+    </w:p>
+    <w:p>
+      <w:pPr>
+        <w:ind w:firstLine="420"/>
+        <w:rPr>
+          <w:rFonts w:ascii="Garamond" w:hAnsi="Garamond" w:cs="Arial"/>
+          <w:sz w:val="24"/>
+          <w:szCs w:val="24"/>
+        </w:rPr>
+      </w:pPr>
+      <w:r>
+        <w:rPr>
+          <w:rFonts w:ascii="Garamond" w:hAnsi="Garamond" w:cs="Arial"/>
+          <w:sz w:val="24"/>
+          <w:szCs w:val="24"/>
+        </w:rPr>
+        <w:t>In order to run Grape System, the following software and their versions are required:</w:t>
+      </w:r>
+    </w:p>
+    <w:p>
+      <w:pPr>
+        <w:pStyle w:val="a6"/>
+        <w:numPr>
+          <w:ilvl w:val="0"/>
+          <w:numId w:val="10"/>
+        </w:numPr>
+        <w:ind w:firstLineChars="0"/>
+        <w:rPr>
+          <w:rFonts w:ascii="Garamond" w:hAnsi="Garamond" w:cs="Arial"/>
+          <w:sz w:val="24"/>
+          <w:szCs w:val="24"/>
+        </w:rPr>
+      </w:pPr>
+      <w:r>
+        <w:rPr>
+          <w:rFonts w:ascii="Garamond" w:hAnsi="Garamond" w:cs="Arial"/>
+          <w:sz w:val="24"/>
+          <w:szCs w:val="24"/>
+        </w:rPr>
+        <w:t>Windows 98/2000/XP (Windows 7/8/8.1 are recommended)</w:t>
+      </w:r>
+    </w:p>
+    <w:p>
+      <w:pPr>
+        <w:pStyle w:val="a6"/>
+        <w:numPr>
+          <w:ilvl w:val="0"/>
+          <w:numId w:val="10"/>
+        </w:numPr>
+        <w:ind w:firstLineChars="0"/>
+        <w:rPr>
+          <w:rFonts w:ascii="Garamond" w:hAnsi="Garamond" w:cs="Arial"/>
+          <w:sz w:val="24"/>
+          <w:szCs w:val="24"/>
+        </w:rPr>
+      </w:pPr>
+      <w:r>
+        <w:rPr>
+          <w:rFonts w:ascii="Garamond" w:hAnsi="Garamond" w:cs="Arial"/>
+          <w:sz w:val="24"/>
+          <w:szCs w:val="24"/>
+        </w:rPr>
+        <w:t>IBM Websphere (Version 5.0)</w:t>
+      </w:r>
+    </w:p>
+    <w:p>
+      <w:pPr>
+        <w:pStyle w:val="a6"/>
+        <w:numPr>
+          <w:ilvl w:val="0"/>
+          <w:numId w:val="10"/>
+        </w:numPr>
+        <w:ind w:firstLineChars="0"/>
+        <w:rPr>
+          <w:rFonts w:ascii="Garamond" w:hAnsi="Garamond" w:cs="Arial"/>
+          <w:sz w:val="24"/>
+          <w:szCs w:val="24"/>
+        </w:rPr>
+      </w:pPr>
+      <w:r>
+        <w:rPr>
+          <w:rFonts w:ascii="Garamond" w:hAnsi="Garamond" w:cs="Arial"/>
+          <w:sz w:val="24"/>
+          <w:szCs w:val="24"/>
+        </w:rPr>
+        <w:t>IBM DB2 (Version 8.1)</w:t>
+      </w:r>
+    </w:p>
+    <w:p>
+      <w:pPr>
+        <w:pStyle w:val="a6"/>
+        <w:numPr>
+          <w:ilvl w:val="0"/>
+          <w:numId w:val="10"/>
+        </w:numPr>
+        <w:ind w:firstLineChars="0"/>
+        <w:rPr>
+          <w:rFonts w:ascii="Garamond" w:hAnsi="Garamond" w:cs="Arial"/>
+          <w:sz w:val="24"/>
+          <w:szCs w:val="24"/>
+        </w:rPr>
+      </w:pPr>
+      <w:r>
+        <w:rPr>
+          <w:rFonts w:ascii="Garamond" w:hAnsi="Garamond" w:cs="Arial"/>
+          <w:sz w:val="24"/>
+          <w:szCs w:val="24"/>
+        </w:rPr>
+        <w:t xml:space="preserve">Client PCs should have JAVA environments </w:t>
+      </w:r>
+    </w:p>
+    <w:p>
+      <w:pPr>
+        <w:pStyle w:val="a6"/>
+        <w:numPr>
+          <w:ilvl w:val="0"/>
+          <w:numId w:val="10"/>
+        </w:numPr>
+        <w:ind w:firstLineChars="0"/>
+        <w:rPr>
+          <w:rFonts w:ascii="Garamond" w:hAnsi="Garamond" w:cs="Arial"/>
+          <w:sz w:val="24"/>
+          <w:szCs w:val="24"/>
+        </w:rPr>
+      </w:pPr>
+      <w:r>
+        <w:rPr>
+          <w:rFonts w:ascii="Garamond" w:hAnsi="Garamond" w:cs="Arial"/>
+          <w:sz w:val="24"/>
+          <w:szCs w:val="24"/>
+        </w:rPr>
+        <w:t>Google Chrome 24.0.1312.57 or above(Version 37.0.2062.103 is recommended)</w:t>
+      </w:r>
+    </w:p>
+    <w:p>
+      <w:pPr>
+        <w:widowControl/>
+        <w:rPr>
+          <w:rFonts w:ascii="Garamond" w:eastAsia="Microsoft JhengHei Light" w:hAnsi="Garamond" w:cs="Microsoft JhengHei Light"/>
+          <w:b/>
+          <w:sz w:val="36"/>
+          <w:szCs w:val="36"/>
+        </w:rPr>
+      </w:pPr>
+    </w:p>
+    <w:p>
+      <w:pPr>
+        <w:pStyle w:val="a6"/>
+        <w:widowControl/>
+        <w:numPr>
+          <w:ilvl w:val="1"/>
+          <w:numId w:val="5"/>
+        </w:numPr>
+        <w:ind w:firstLineChars="0"/>
+        <w:outlineLvl w:val="1"/>
+        <w:rPr>
+          <w:rFonts w:ascii="Garamond" w:eastAsia="Microsoft JhengHei Light" w:hAnsi="Garamond" w:cs="Microsoft JhengHei Light"/>
+          <w:b/>
+          <w:sz w:val="36"/>
+          <w:szCs w:val="36"/>
+        </w:rPr>
+      </w:pPr>
+      <w:bookmarkStart w:id="9" w:name="_Toc417162590"/>
+      <w:r>
+        <w:rPr>
+          <w:rFonts w:ascii="Garamond" w:eastAsia="Microsoft JhengHei Light" w:hAnsi="Garamond" w:cs="Microsoft JhengHei Light"/>
+          <w:b/>
+          <w:sz w:val="36"/>
+          <w:szCs w:val="36"/>
+        </w:rPr>
+        <w:t>Data Structure</w:t>
+      </w:r>
+      <w:bookmarkEnd w:id="9"/>
+    </w:p>
+    <w:p>
+      <w:pPr>
+        <w:widowControl/>
+        <w:ind w:left="360"/>
+        <w:rPr>
+          <w:rFonts w:ascii="Garamond" w:eastAsia="Microsoft JhengHei Light" w:hAnsi="Garamond" w:cs="Microsoft JhengHei Light"/>
+          <w:sz w:val="24"/>
+          <w:szCs w:val="24"/>
+        </w:rPr>
+      </w:pPr>
+    </w:p>
+    <w:p>
+      <w:pPr>
+        <w:widowControl/>
+        <w:ind w:left="360"/>
+        <w:rPr>
+          <w:rFonts w:ascii="Garamond" w:eastAsia="Microsoft JhengHei Light" w:hAnsi="Garamond" w:cs="Microsoft JhengHei Light"/>
+          <w:sz w:val="24"/>
+          <w:szCs w:val="24"/>
+        </w:rPr>
+      </w:pPr>
+      <w:r>
+        <w:rPr>
+          <w:rFonts w:ascii="Garamond" w:eastAsia="Microsoft JhengHei Light" w:hAnsi="Garamond" w:cs="Microsoft JhengHei Light"/>
+          <w:sz w:val="24"/>
+          <w:szCs w:val="24"/>
+        </w:rPr>
+        <w:t>Our Grape system needs MySQL(</w:t>
+      </w:r>
+      <w:r>
+        <w:rPr>
+          <w:rFonts w:ascii="Garamond" w:eastAsia="Microsoft JhengHei Light" w:hAnsi="Garamond" w:cs="Microsoft JhengHei Light"/>
+          <w:sz w:val="24"/>
+          <w:szCs w:val="24"/>
+        </w:rPr>
+        <w:t>version 3.0 or above</w:t>
+      </w:r>
+      <w:r>
+        <w:rPr>
+          <w:rFonts w:ascii="Garamond" w:eastAsia="Microsoft JhengHei Light" w:hAnsi="Garamond" w:cs="Microsoft JhengHei Light"/>
+          <w:sz w:val="24"/>
+          <w:szCs w:val="24"/>
+        </w:rPr>
+        <w:t>)</w:t>
+      </w:r>
+      <w:r>
+        <w:rPr>
+          <w:rFonts w:ascii="Garamond" w:eastAsia="Microsoft JhengHei Light" w:hAnsi="Garamond" w:cs="Microsoft JhengHei Light"/>
+          <w:sz w:val="24"/>
+          <w:szCs w:val="24"/>
+        </w:rPr>
+        <w:t xml:space="preserve"> to act as database.</w:t>
+      </w:r>
+    </w:p>
+    <w:p>
+      <w:pPr>
+        <w:ind w:firstLine="360"/>
+        <w:rPr>
+          <w:rFonts w:ascii="Garamond" w:hAnsi="Garamond" w:cs="Arial"/>
+          <w:sz w:val="24"/>
+          <w:szCs w:val="24"/>
+        </w:rPr>
+      </w:pPr>
+      <w:r>
+        <w:rPr>
+          <w:rFonts w:ascii="Garamond" w:hAnsi="Garamond" w:cs="Arial"/>
+          <w:sz w:val="24"/>
+          <w:szCs w:val="24"/>
+        </w:rPr>
+        <w:t>The data volume to support</w:t>
+      </w:r>
+      <w:r>
+        <w:rPr>
+          <w:rFonts w:ascii="Garamond" w:hAnsi="Garamond" w:cs="Arial"/>
+          <w:sz w:val="24"/>
+          <w:szCs w:val="24"/>
+        </w:rPr>
+        <w:t xml:space="preserve"> Grape System</w:t>
+      </w:r>
+      <w:r>
+        <w:rPr>
+          <w:rFonts w:ascii="Garamond" w:hAnsi="Garamond" w:cs="Arial"/>
+          <w:sz w:val="24"/>
+          <w:szCs w:val="24"/>
+        </w:rPr>
+        <w:t xml:space="preserve"> is Stuff Information, thus the customer software enterprise shall provide Stuff Information System as ex</w:t>
+      </w:r>
+      <w:r>
+        <w:rPr>
+          <w:rFonts w:ascii="Garamond" w:hAnsi="Garamond" w:cs="Arial"/>
+          <w:sz w:val="24"/>
+          <w:szCs w:val="24"/>
+        </w:rPr>
+        <w:t>ternal system to give data our system</w:t>
+      </w:r>
+      <w:r>
+        <w:rPr>
+          <w:rFonts w:ascii="Garamond" w:hAnsi="Garamond" w:cs="Arial"/>
+          <w:sz w:val="24"/>
+          <w:szCs w:val="24"/>
+        </w:rPr>
+        <w:t xml:space="preserve"> needs.</w:t>
+      </w:r>
+    </w:p>
+    <w:p>
+      <w:pPr>
+        <w:widowControl/>
+        <w:ind w:left="360"/>
+        <w:rPr>
+          <w:rFonts w:ascii="Garamond" w:eastAsia="Microsoft JhengHei Light" w:hAnsi="Garamond" w:cs="Microsoft JhengHei Light"/>
+          <w:sz w:val="24"/>
+          <w:szCs w:val="24"/>
+        </w:rPr>
+      </w:pPr>
+    </w:p>
+    <w:p>
+      <w:pPr>
+        <w:pStyle w:val="a6"/>
+        <w:widowControl/>
+        <w:numPr>
+          <w:ilvl w:val="0"/>
+          <w:numId w:val="5"/>
+        </w:numPr>
+        <w:ind w:firstLineChars="0"/>
+        <w:outlineLvl w:val="0"/>
+        <w:rPr>
+          <w:rFonts w:ascii="Garamond" w:eastAsia="Microsoft JhengHei Light" w:hAnsi="Garamond" w:cs="Microsoft JhengHei Light"/>
+          <w:b/>
+          <w:sz w:val="44"/>
+          <w:szCs w:val="44"/>
+        </w:rPr>
+      </w:pPr>
+      <w:bookmarkStart w:id="10" w:name="_Toc417162591"/>
+      <w:r>
+        <w:rPr>
+          <w:rFonts w:ascii="Garamond" w:eastAsia="Microsoft JhengHei Light" w:hAnsi="Garamond" w:cs="Microsoft JhengHei Light"/>
+          <w:b/>
+          <w:sz w:val="44"/>
+          <w:szCs w:val="44"/>
+        </w:rPr>
+        <w:t>During Using</w:t>
+      </w:r>
+      <w:bookmarkEnd w:id="10"/>
+    </w:p>
+    <w:p>
+      <w:pPr>
+        <w:pStyle w:val="a6"/>
+        <w:widowControl/>
+        <w:ind w:left="360" w:firstLineChars="0" w:firstLine="0"/>
+        <w:outlineLvl w:val="0"/>
+        <w:rPr>
+          <w:rFonts w:ascii="Garamond" w:eastAsia="Microsoft JhengHei Light" w:hAnsi="Garamond" w:cs="Microsoft JhengHei Light"/>
+          <w:b/>
+          <w:sz w:val="44"/>
+          <w:szCs w:val="44"/>
+        </w:rPr>
+      </w:pPr>
+    </w:p>
+    <w:p>
+      <w:pPr>
+        <w:pStyle w:val="a6"/>
+        <w:widowControl/>
+        <w:numPr>
+          <w:ilvl w:val="0"/>
+          <w:numId w:val="5"/>
+        </w:numPr>
+        <w:ind w:firstLineChars="0"/>
+        <w:outlineLvl w:val="0"/>
+        <w:rPr>
+          <w:rFonts w:ascii="Garamond" w:eastAsia="Microsoft JhengHei Light" w:hAnsi="Garamond" w:cs="Microsoft JhengHei Light"/>
+          <w:b/>
+          <w:sz w:val="44"/>
+          <w:szCs w:val="44"/>
+        </w:rPr>
+      </w:pPr>
+      <w:bookmarkStart w:id="11" w:name="_Toc417162592"/>
+      <w:r>
+        <w:rPr>
+          <w:rFonts w:ascii="Garamond" w:eastAsia="Microsoft JhengHei Light" w:hAnsi="Garamond" w:cs="Microsoft JhengHei Light"/>
+          <w:b/>
+          <w:sz w:val="44"/>
+          <w:szCs w:val="44"/>
+        </w:rPr>
+        <w:lastRenderedPageBreak/>
+        <w:t>Conclusion</w:t>
+      </w:r>
+      <w:bookmarkEnd w:id="11"/>
+    </w:p>
+    <w:p>
+      <w:pPr>
+        <w:widowControl/>
+        <w:ind w:firstLine="360"/>
+        <w:rPr>
+          <w:rFonts w:ascii="Garamond" w:eastAsia="Microsoft JhengHei Light" w:hAnsi="Garamond" w:cs="Microsoft JhengHei Light"/>
+          <w:sz w:val="24"/>
+          <w:szCs w:val="24"/>
+        </w:rPr>
+      </w:pPr>
+    </w:p>
+    <w:p>
+      <w:pPr>
+        <w:widowControl/>
+        <w:ind w:firstLine="360"/>
+        <w:rPr>
+          <w:rFonts w:ascii="Garamond" w:eastAsia="Microsoft JhengHei Light" w:hAnsi="Garamond" w:cs="Microsoft JhengHei Light"/>
+          <w:sz w:val="24"/>
+          <w:szCs w:val="24"/>
+        </w:rPr>
+      </w:pPr>
+      <w:r>
+        <w:rPr>
+          <w:rFonts w:ascii="Garamond" w:eastAsia="Microsoft JhengHei Light" w:hAnsi="Garamond" w:cs="Microsoft JhengHei Light"/>
+          <w:sz w:val="24"/>
+          <w:szCs w:val="24"/>
+        </w:rPr>
+        <w:t>This document gives our users a vivid view on the operations and functionalities of our Grape system. Since this document is aimed to serve for our end user, so we try to include more images and guide pictures as a direct and easy-to-understand way to help our users start up. Moreover, we described all the functionalities in our Grape system, users may look up our document to find a certain function.</w:t>
+      </w:r>
+    </w:p>
+    <w:p>
+      <w:pPr>
+        <w:widowControl/>
+        <w:ind w:firstLine="360"/>
+        <w:rPr>
+          <w:rFonts w:ascii="Garamond" w:eastAsia="Microsoft JhengHei Light" w:hAnsi="Garamond" w:cs="Microsoft JhengHei Light"/>
+          <w:sz w:val="24"/>
+          <w:szCs w:val="24"/>
+        </w:rPr>
+      </w:pPr>
+      <w:r>
+        <w:rPr>
+          <w:rFonts w:ascii="Garamond" w:eastAsia="Microsoft JhengHei Light" w:hAnsi="Garamond" w:cs="Microsoft JhengHei Light"/>
+          <w:sz w:val="24"/>
+          <w:szCs w:val="24"/>
+        </w:rPr>
+        <w:t>Hope our guidebook may bring them a clear view on our Grape project!</w:t>
+      </w:r>
     </w:p>
     <w:sectPr>
-      <w:headerReference w:type="default" r:id="rId7"/>
+      <w:headerReference w:type="default" r:id="rId8"/>
       <w:pgSz w:w="11906" w:h="16838"/>
       <w:pgMar w:top="720" w:right="1361" w:bottom="720" w:left="1361" w:header="851" w:footer="992" w:gutter="0"/>
       <w:cols w:space="425"/>
@@ -939,6 +3959,125 @@
 <file path=word/numbering.xml><?xml version="1.0" encoding="utf-8"?>
 <w:numbering xmlns:ve="http://schemas.openxmlformats.org/markup-compatibility/2006" xmlns:o="urn:schemas-microsoft-com:office:office" xmlns:r="http://schemas.openxmlformats.org/officeDocument/2006/relationships" xmlns:m="http://schemas.openxmlformats.org/officeDocument/2006/math" xmlns:v="urn:schemas-microsoft-com:vml" xmlns:wp="http://schemas.openxmlformats.org/drawingml/2006/wordprocessingDrawing" xmlns:w10="urn:schemas-microsoft-com:office:word" xmlns:w="http://schemas.openxmlformats.org/wordprocessingml/2006/main" xmlns:wne="http://schemas.microsoft.com/office/word/2006/wordml">
   <w:abstractNum w:abstractNumId="0">
+    <w:nsid w:val="010133D3"/>
+    <w:multiLevelType w:val="hybridMultilevel"/>
+    <w:tmpl w:val="6FFCAD9A"/>
+    <w:lvl w:ilvl="0" w:tplc="74E847F6">
+      <w:start w:val="1"/>
+      <w:numFmt w:val="lowerLetter"/>
+      <w:lvlText w:val="%1．"/>
+      <w:lvlJc w:val="left"/>
+      <w:pPr>
+        <w:tabs>
+          <w:tab w:val="num" w:pos="780"/>
+        </w:tabs>
+        <w:ind w:left="780" w:hanging="360"/>
+      </w:pPr>
+      <w:rPr>
+        <w:rFonts w:hint="eastAsia"/>
+      </w:rPr>
+    </w:lvl>
+    <w:lvl w:ilvl="1" w:tplc="779E86B6">
+      <w:start w:val="1"/>
+      <w:numFmt w:val="decimal"/>
+      <w:lvlText w:val="%2."/>
+      <w:lvlJc w:val="left"/>
+      <w:pPr>
+        <w:tabs>
+          <w:tab w:val="num" w:pos="1200"/>
+        </w:tabs>
+        <w:ind w:left="1200" w:hanging="360"/>
+      </w:pPr>
+      <w:rPr>
+        <w:rFonts w:ascii="Garamond" w:eastAsiaTheme="minorEastAsia" w:hAnsi="Garamond" w:cs="Arial"/>
+      </w:rPr>
+    </w:lvl>
+    <w:lvl w:ilvl="2" w:tplc="0409001B" w:tentative="1">
+      <w:start w:val="1"/>
+      <w:numFmt w:val="lowerRoman"/>
+      <w:lvlText w:val="%3."/>
+      <w:lvlJc w:val="right"/>
+      <w:pPr>
+        <w:tabs>
+          <w:tab w:val="num" w:pos="1680"/>
+        </w:tabs>
+        <w:ind w:left="1680" w:hanging="420"/>
+      </w:pPr>
+    </w:lvl>
+    <w:lvl w:ilvl="3" w:tplc="0409000F" w:tentative="1">
+      <w:start w:val="1"/>
+      <w:numFmt w:val="decimal"/>
+      <w:lvlText w:val="%4."/>
+      <w:lvlJc w:val="left"/>
+      <w:pPr>
+        <w:tabs>
+          <w:tab w:val="num" w:pos="2100"/>
+        </w:tabs>
+        <w:ind w:left="2100" w:hanging="420"/>
+      </w:pPr>
+    </w:lvl>
+    <w:lvl w:ilvl="4" w:tplc="04090019" w:tentative="1">
+      <w:start w:val="1"/>
+      <w:numFmt w:val="lowerLetter"/>
+      <w:lvlText w:val="%5)"/>
+      <w:lvlJc w:val="left"/>
+      <w:pPr>
+        <w:tabs>
+          <w:tab w:val="num" w:pos="2520"/>
+        </w:tabs>
+        <w:ind w:left="2520" w:hanging="420"/>
+      </w:pPr>
+    </w:lvl>
+    <w:lvl w:ilvl="5" w:tplc="0409001B" w:tentative="1">
+      <w:start w:val="1"/>
+      <w:numFmt w:val="lowerRoman"/>
+      <w:lvlText w:val="%6."/>
+      <w:lvlJc w:val="right"/>
+      <w:pPr>
+        <w:tabs>
+          <w:tab w:val="num" w:pos="2940"/>
+        </w:tabs>
+        <w:ind w:left="2940" w:hanging="420"/>
+      </w:pPr>
+    </w:lvl>
+    <w:lvl w:ilvl="6" w:tplc="0409000F" w:tentative="1">
+      <w:start w:val="1"/>
+      <w:numFmt w:val="decimal"/>
+      <w:lvlText w:val="%7."/>
+      <w:lvlJc w:val="left"/>
+      <w:pPr>
+        <w:tabs>
+          <w:tab w:val="num" w:pos="3360"/>
+        </w:tabs>
+        <w:ind w:left="3360" w:hanging="420"/>
+      </w:pPr>
+    </w:lvl>
+    <w:lvl w:ilvl="7" w:tplc="04090019" w:tentative="1">
+      <w:start w:val="1"/>
+      <w:numFmt w:val="lowerLetter"/>
+      <w:lvlText w:val="%8)"/>
+      <w:lvlJc w:val="left"/>
+      <w:pPr>
+        <w:tabs>
+          <w:tab w:val="num" w:pos="3780"/>
+        </w:tabs>
+        <w:ind w:left="3780" w:hanging="420"/>
+      </w:pPr>
+    </w:lvl>
+    <w:lvl w:ilvl="8" w:tplc="0409001B" w:tentative="1">
+      <w:start w:val="1"/>
+      <w:numFmt w:val="lowerRoman"/>
+      <w:lvlText w:val="%9."/>
+      <w:lvlJc w:val="right"/>
+      <w:pPr>
+        <w:tabs>
+          <w:tab w:val="num" w:pos="4200"/>
+        </w:tabs>
+        <w:ind w:left="4200" w:hanging="420"/>
+      </w:pPr>
+    </w:lvl>
+  </w:abstractNum>
+  <w:abstractNum w:abstractNumId="1">
     <w:nsid w:val="1F3A2F87"/>
     <w:multiLevelType w:val="hybridMultilevel"/>
     <w:tmpl w:val="84DA2B9C"/>
@@ -1027,7 +4166,7 @@
       </w:pPr>
     </w:lvl>
   </w:abstractNum>
-  <w:abstractNum w:abstractNumId="1">
+  <w:abstractNum w:abstractNumId="2">
     <w:nsid w:val="2E220E09"/>
     <w:multiLevelType w:val="hybridMultilevel"/>
     <w:tmpl w:val="F758778A"/>
@@ -1116,7 +4255,393 @@
       </w:pPr>
     </w:lvl>
   </w:abstractNum>
-  <w:abstractNum w:abstractNumId="2">
+  <w:abstractNum w:abstractNumId="3">
+    <w:nsid w:val="366B54EA"/>
+    <w:multiLevelType w:val="hybridMultilevel"/>
+    <w:tmpl w:val="408CB638"/>
+    <w:lvl w:ilvl="0" w:tplc="13505CEC">
+      <w:start w:val="1"/>
+      <w:numFmt w:val="lowerLetter"/>
+      <w:lvlText w:val="%1."/>
+      <w:lvlJc w:val="left"/>
+      <w:pPr>
+        <w:ind w:left="780" w:hanging="360"/>
+      </w:pPr>
+      <w:rPr>
+        <w:rFonts w:ascii="Garamond" w:eastAsiaTheme="minorEastAsia" w:hAnsi="Garamond" w:cs="Arial"/>
+      </w:rPr>
+    </w:lvl>
+    <w:lvl w:ilvl="1" w:tplc="04090019" w:tentative="1">
+      <w:start w:val="1"/>
+      <w:numFmt w:val="lowerLetter"/>
+      <w:lvlText w:val="%2)"/>
+      <w:lvlJc w:val="left"/>
+      <w:pPr>
+        <w:ind w:left="1260" w:hanging="420"/>
+      </w:pPr>
+    </w:lvl>
+    <w:lvl w:ilvl="2" w:tplc="0409001B" w:tentative="1">
+      <w:start w:val="1"/>
+      <w:numFmt w:val="lowerRoman"/>
+      <w:lvlText w:val="%3."/>
+      <w:lvlJc w:val="right"/>
+      <w:pPr>
+        <w:ind w:left="1680" w:hanging="420"/>
+      </w:pPr>
+    </w:lvl>
+    <w:lvl w:ilvl="3" w:tplc="0409000F" w:tentative="1">
+      <w:start w:val="1"/>
+      <w:numFmt w:val="decimal"/>
+      <w:lvlText w:val="%4."/>
+      <w:lvlJc w:val="left"/>
+      <w:pPr>
+        <w:ind w:left="2100" w:hanging="420"/>
+      </w:pPr>
+    </w:lvl>
+    <w:lvl w:ilvl="4" w:tplc="04090019" w:tentative="1">
+      <w:start w:val="1"/>
+      <w:numFmt w:val="lowerLetter"/>
+      <w:lvlText w:val="%5)"/>
+      <w:lvlJc w:val="left"/>
+      <w:pPr>
+        <w:ind w:left="2520" w:hanging="420"/>
+      </w:pPr>
+    </w:lvl>
+    <w:lvl w:ilvl="5" w:tplc="0409001B" w:tentative="1">
+      <w:start w:val="1"/>
+      <w:numFmt w:val="lowerRoman"/>
+      <w:lvlText w:val="%6."/>
+      <w:lvlJc w:val="right"/>
+      <w:pPr>
+        <w:ind w:left="2940" w:hanging="420"/>
+      </w:pPr>
+    </w:lvl>
+    <w:lvl w:ilvl="6" w:tplc="0409000F" w:tentative="1">
+      <w:start w:val="1"/>
+      <w:numFmt w:val="decimal"/>
+      <w:lvlText w:val="%7."/>
+      <w:lvlJc w:val="left"/>
+      <w:pPr>
+        <w:ind w:left="3360" w:hanging="420"/>
+      </w:pPr>
+    </w:lvl>
+    <w:lvl w:ilvl="7" w:tplc="04090019" w:tentative="1">
+      <w:start w:val="1"/>
+      <w:numFmt w:val="lowerLetter"/>
+      <w:lvlText w:val="%8)"/>
+      <w:lvlJc w:val="left"/>
+      <w:pPr>
+        <w:ind w:left="3780" w:hanging="420"/>
+      </w:pPr>
+    </w:lvl>
+    <w:lvl w:ilvl="8" w:tplc="0409001B" w:tentative="1">
+      <w:start w:val="1"/>
+      <w:numFmt w:val="lowerRoman"/>
+      <w:lvlText w:val="%9."/>
+      <w:lvlJc w:val="right"/>
+      <w:pPr>
+        <w:ind w:left="4200" w:hanging="420"/>
+      </w:pPr>
+    </w:lvl>
+  </w:abstractNum>
+  <w:abstractNum w:abstractNumId="4">
+    <w:nsid w:val="3AA50649"/>
+    <w:multiLevelType w:val="hybridMultilevel"/>
+    <w:tmpl w:val="DF88EF5C"/>
+    <w:lvl w:ilvl="0" w:tplc="3664F1EE">
+      <w:start w:val="1"/>
+      <w:numFmt w:val="lowerLetter"/>
+      <w:lvlText w:val="%1."/>
+      <w:lvlJc w:val="left"/>
+      <w:pPr>
+        <w:ind w:left="780" w:hanging="360"/>
+      </w:pPr>
+      <w:rPr>
+        <w:rFonts w:hint="default"/>
+      </w:rPr>
+    </w:lvl>
+    <w:lvl w:ilvl="1" w:tplc="04090019" w:tentative="1">
+      <w:start w:val="1"/>
+      <w:numFmt w:val="lowerLetter"/>
+      <w:lvlText w:val="%2)"/>
+      <w:lvlJc w:val="left"/>
+      <w:pPr>
+        <w:ind w:left="1260" w:hanging="420"/>
+      </w:pPr>
+    </w:lvl>
+    <w:lvl w:ilvl="2" w:tplc="0409001B" w:tentative="1">
+      <w:start w:val="1"/>
+      <w:numFmt w:val="lowerRoman"/>
+      <w:lvlText w:val="%3."/>
+      <w:lvlJc w:val="right"/>
+      <w:pPr>
+        <w:ind w:left="1680" w:hanging="420"/>
+      </w:pPr>
+    </w:lvl>
+    <w:lvl w:ilvl="3" w:tplc="0409000F" w:tentative="1">
+      <w:start w:val="1"/>
+      <w:numFmt w:val="decimal"/>
+      <w:lvlText w:val="%4."/>
+      <w:lvlJc w:val="left"/>
+      <w:pPr>
+        <w:ind w:left="2100" w:hanging="420"/>
+      </w:pPr>
+    </w:lvl>
+    <w:lvl w:ilvl="4" w:tplc="04090019" w:tentative="1">
+      <w:start w:val="1"/>
+      <w:numFmt w:val="lowerLetter"/>
+      <w:lvlText w:val="%5)"/>
+      <w:lvlJc w:val="left"/>
+      <w:pPr>
+        <w:ind w:left="2520" w:hanging="420"/>
+      </w:pPr>
+    </w:lvl>
+    <w:lvl w:ilvl="5" w:tplc="0409001B" w:tentative="1">
+      <w:start w:val="1"/>
+      <w:numFmt w:val="lowerRoman"/>
+      <w:lvlText w:val="%6."/>
+      <w:lvlJc w:val="right"/>
+      <w:pPr>
+        <w:ind w:left="2940" w:hanging="420"/>
+      </w:pPr>
+    </w:lvl>
+    <w:lvl w:ilvl="6" w:tplc="0409000F" w:tentative="1">
+      <w:start w:val="1"/>
+      <w:numFmt w:val="decimal"/>
+      <w:lvlText w:val="%7."/>
+      <w:lvlJc w:val="left"/>
+      <w:pPr>
+        <w:ind w:left="3360" w:hanging="420"/>
+      </w:pPr>
+    </w:lvl>
+    <w:lvl w:ilvl="7" w:tplc="04090019" w:tentative="1">
+      <w:start w:val="1"/>
+      <w:numFmt w:val="lowerLetter"/>
+      <w:lvlText w:val="%8)"/>
+      <w:lvlJc w:val="left"/>
+      <w:pPr>
+        <w:ind w:left="3780" w:hanging="420"/>
+      </w:pPr>
+    </w:lvl>
+    <w:lvl w:ilvl="8" w:tplc="0409001B" w:tentative="1">
+      <w:start w:val="1"/>
+      <w:numFmt w:val="lowerRoman"/>
+      <w:lvlText w:val="%9."/>
+      <w:lvlJc w:val="right"/>
+      <w:pPr>
+        <w:ind w:left="4200" w:hanging="420"/>
+      </w:pPr>
+    </w:lvl>
+  </w:abstractNum>
+  <w:abstractNum w:abstractNumId="5">
+    <w:nsid w:val="5BA51067"/>
+    <w:multiLevelType w:val="hybridMultilevel"/>
+    <w:tmpl w:val="5D0E7E12"/>
+    <w:lvl w:ilvl="0" w:tplc="DE5C3240">
+      <w:start w:val="1"/>
+      <w:numFmt w:val="lowerLetter"/>
+      <w:lvlText w:val="%1."/>
+      <w:lvlJc w:val="left"/>
+      <w:pPr>
+        <w:tabs>
+          <w:tab w:val="num" w:pos="780"/>
+        </w:tabs>
+        <w:ind w:left="780" w:hanging="360"/>
+      </w:pPr>
+      <w:rPr>
+        <w:rFonts w:ascii="Garamond" w:eastAsiaTheme="minorEastAsia" w:hAnsi="Garamond" w:cs="Arial"/>
+      </w:rPr>
+    </w:lvl>
+    <w:lvl w:ilvl="1" w:tplc="1C3EE17A">
+      <w:start w:val="1"/>
+      <w:numFmt w:val="lowerLetter"/>
+      <w:lvlText w:val="%2."/>
+      <w:lvlJc w:val="left"/>
+      <w:pPr>
+        <w:tabs>
+          <w:tab w:val="num" w:pos="780"/>
+        </w:tabs>
+        <w:ind w:left="780" w:hanging="360"/>
+      </w:pPr>
+      <w:rPr>
+        <w:rFonts w:hint="eastAsia"/>
+      </w:rPr>
+    </w:lvl>
+    <w:lvl w:ilvl="2" w:tplc="0409001B" w:tentative="1">
+      <w:start w:val="1"/>
+      <w:numFmt w:val="lowerRoman"/>
+      <w:lvlText w:val="%3."/>
+      <w:lvlJc w:val="right"/>
+      <w:pPr>
+        <w:tabs>
+          <w:tab w:val="num" w:pos="1260"/>
+        </w:tabs>
+        <w:ind w:left="1260" w:hanging="420"/>
+      </w:pPr>
+    </w:lvl>
+    <w:lvl w:ilvl="3" w:tplc="0409000F" w:tentative="1">
+      <w:start w:val="1"/>
+      <w:numFmt w:val="decimal"/>
+      <w:lvlText w:val="%4."/>
+      <w:lvlJc w:val="left"/>
+      <w:pPr>
+        <w:tabs>
+          <w:tab w:val="num" w:pos="1680"/>
+        </w:tabs>
+        <w:ind w:left="1680" w:hanging="420"/>
+      </w:pPr>
+    </w:lvl>
+    <w:lvl w:ilvl="4" w:tplc="04090019" w:tentative="1">
+      <w:start w:val="1"/>
+      <w:numFmt w:val="lowerLetter"/>
+      <w:lvlText w:val="%5)"/>
+      <w:lvlJc w:val="left"/>
+      <w:pPr>
+        <w:tabs>
+          <w:tab w:val="num" w:pos="2100"/>
+        </w:tabs>
+        <w:ind w:left="2100" w:hanging="420"/>
+      </w:pPr>
+    </w:lvl>
+    <w:lvl w:ilvl="5" w:tplc="0409001B" w:tentative="1">
+      <w:start w:val="1"/>
+      <w:numFmt w:val="lowerRoman"/>
+      <w:lvlText w:val="%6."/>
+      <w:lvlJc w:val="right"/>
+      <w:pPr>
+        <w:tabs>
+          <w:tab w:val="num" w:pos="2520"/>
+        </w:tabs>
+        <w:ind w:left="2520" w:hanging="420"/>
+      </w:pPr>
+    </w:lvl>
+    <w:lvl w:ilvl="6" w:tplc="0409000F" w:tentative="1">
+      <w:start w:val="1"/>
+      <w:numFmt w:val="decimal"/>
+      <w:lvlText w:val="%7."/>
+      <w:lvlJc w:val="left"/>
+      <w:pPr>
+        <w:tabs>
+          <w:tab w:val="num" w:pos="2940"/>
+        </w:tabs>
+        <w:ind w:left="2940" w:hanging="420"/>
+      </w:pPr>
+    </w:lvl>
+    <w:lvl w:ilvl="7" w:tplc="04090019" w:tentative="1">
+      <w:start w:val="1"/>
+      <w:numFmt w:val="lowerLetter"/>
+      <w:lvlText w:val="%8)"/>
+      <w:lvlJc w:val="left"/>
+      <w:pPr>
+        <w:tabs>
+          <w:tab w:val="num" w:pos="3360"/>
+        </w:tabs>
+        <w:ind w:left="3360" w:hanging="420"/>
+      </w:pPr>
+    </w:lvl>
+    <w:lvl w:ilvl="8" w:tplc="0409001B" w:tentative="1">
+      <w:start w:val="1"/>
+      <w:numFmt w:val="lowerRoman"/>
+      <w:lvlText w:val="%9."/>
+      <w:lvlJc w:val="right"/>
+      <w:pPr>
+        <w:tabs>
+          <w:tab w:val="num" w:pos="3780"/>
+        </w:tabs>
+        <w:ind w:left="3780" w:hanging="420"/>
+      </w:pPr>
+    </w:lvl>
+  </w:abstractNum>
+  <w:abstractNum w:abstractNumId="6">
+    <w:nsid w:val="60BE218D"/>
+    <w:multiLevelType w:val="hybridMultilevel"/>
+    <w:tmpl w:val="B11630B6"/>
+    <w:lvl w:ilvl="0" w:tplc="5FC21EB6">
+      <w:start w:val="1"/>
+      <w:numFmt w:val="lowerLetter"/>
+      <w:lvlText w:val="%1."/>
+      <w:lvlJc w:val="left"/>
+      <w:pPr>
+        <w:ind w:left="780" w:hanging="360"/>
+      </w:pPr>
+      <w:rPr>
+        <w:rFonts w:hint="default"/>
+      </w:rPr>
+    </w:lvl>
+    <w:lvl w:ilvl="1" w:tplc="04090019" w:tentative="1">
+      <w:start w:val="1"/>
+      <w:numFmt w:val="lowerLetter"/>
+      <w:lvlText w:val="%2)"/>
+      <w:lvlJc w:val="left"/>
+      <w:pPr>
+        <w:ind w:left="1260" w:hanging="420"/>
+      </w:pPr>
+    </w:lvl>
+    <w:lvl w:ilvl="2" w:tplc="0409001B" w:tentative="1">
+      <w:start w:val="1"/>
+      <w:numFmt w:val="lowerRoman"/>
+      <w:lvlText w:val="%3."/>
+      <w:lvlJc w:val="right"/>
+      <w:pPr>
+        <w:ind w:left="1680" w:hanging="420"/>
+      </w:pPr>
+    </w:lvl>
+    <w:lvl w:ilvl="3" w:tplc="0409000F" w:tentative="1">
+      <w:start w:val="1"/>
+      <w:numFmt w:val="decimal"/>
+      <w:lvlText w:val="%4."/>
+      <w:lvlJc w:val="left"/>
+      <w:pPr>
+        <w:ind w:left="2100" w:hanging="420"/>
+      </w:pPr>
+    </w:lvl>
+    <w:lvl w:ilvl="4" w:tplc="04090019" w:tentative="1">
+      <w:start w:val="1"/>
+      <w:numFmt w:val="lowerLetter"/>
+      <w:lvlText w:val="%5)"/>
+      <w:lvlJc w:val="left"/>
+      <w:pPr>
+        <w:ind w:left="2520" w:hanging="420"/>
+      </w:pPr>
+    </w:lvl>
+    <w:lvl w:ilvl="5" w:tplc="0409001B" w:tentative="1">
+      <w:start w:val="1"/>
+      <w:numFmt w:val="lowerRoman"/>
+      <w:lvlText w:val="%6."/>
+      <w:lvlJc w:val="right"/>
+      <w:pPr>
+        <w:ind w:left="2940" w:hanging="420"/>
+      </w:pPr>
+    </w:lvl>
+    <w:lvl w:ilvl="6" w:tplc="0409000F" w:tentative="1">
+      <w:start w:val="1"/>
+      <w:numFmt w:val="decimal"/>
+      <w:lvlText w:val="%7."/>
+      <w:lvlJc w:val="left"/>
+      <w:pPr>
+        <w:ind w:left="3360" w:hanging="420"/>
+      </w:pPr>
+    </w:lvl>
+    <w:lvl w:ilvl="7" w:tplc="04090019" w:tentative="1">
+      <w:start w:val="1"/>
+      <w:numFmt w:val="lowerLetter"/>
+      <w:lvlText w:val="%8)"/>
+      <w:lvlJc w:val="left"/>
+      <w:pPr>
+        <w:ind w:left="3780" w:hanging="420"/>
+      </w:pPr>
+    </w:lvl>
+    <w:lvl w:ilvl="8" w:tplc="0409001B" w:tentative="1">
+      <w:start w:val="1"/>
+      <w:numFmt w:val="lowerRoman"/>
+      <w:lvlText w:val="%9."/>
+      <w:lvlJc w:val="right"/>
+      <w:pPr>
+        <w:ind w:left="4200" w:hanging="420"/>
+      </w:pPr>
+    </w:lvl>
+  </w:abstractNum>
+  <w:abstractNum w:abstractNumId="7">
     <w:nsid w:val="62814A6A"/>
     <w:multiLevelType w:val="hybridMultilevel"/>
     <w:tmpl w:val="A4583D64"/>
@@ -1206,14 +4731,237 @@
       </w:pPr>
     </w:lvl>
   </w:abstractNum>
+  <w:abstractNum w:abstractNumId="8">
+    <w:nsid w:val="66314274"/>
+    <w:multiLevelType w:val="hybridMultilevel"/>
+    <w:tmpl w:val="516AC482"/>
+    <w:lvl w:ilvl="0" w:tplc="15BE7796">
+      <w:start w:val="1"/>
+      <w:numFmt w:val="decimal"/>
+      <w:lvlText w:val="%1."/>
+      <w:lvlJc w:val="left"/>
+      <w:pPr>
+        <w:ind w:left="360" w:hanging="360"/>
+      </w:pPr>
+      <w:rPr>
+        <w:rFonts w:hint="default"/>
+      </w:rPr>
+    </w:lvl>
+    <w:lvl w:ilvl="1" w:tplc="04090019">
+      <w:start w:val="1"/>
+      <w:numFmt w:val="lowerLetter"/>
+      <w:lvlText w:val="%2)"/>
+      <w:lvlJc w:val="left"/>
+      <w:pPr>
+        <w:ind w:left="840" w:hanging="420"/>
+      </w:pPr>
+    </w:lvl>
+    <w:lvl w:ilvl="2" w:tplc="0409001B" w:tentative="1">
+      <w:start w:val="1"/>
+      <w:numFmt w:val="lowerRoman"/>
+      <w:lvlText w:val="%3."/>
+      <w:lvlJc w:val="right"/>
+      <w:pPr>
+        <w:ind w:left="1260" w:hanging="420"/>
+      </w:pPr>
+    </w:lvl>
+    <w:lvl w:ilvl="3" w:tplc="0409000F" w:tentative="1">
+      <w:start w:val="1"/>
+      <w:numFmt w:val="decimal"/>
+      <w:lvlText w:val="%4."/>
+      <w:lvlJc w:val="left"/>
+      <w:pPr>
+        <w:ind w:left="1680" w:hanging="420"/>
+      </w:pPr>
+    </w:lvl>
+    <w:lvl w:ilvl="4" w:tplc="04090019" w:tentative="1">
+      <w:start w:val="1"/>
+      <w:numFmt w:val="lowerLetter"/>
+      <w:lvlText w:val="%5)"/>
+      <w:lvlJc w:val="left"/>
+      <w:pPr>
+        <w:ind w:left="2100" w:hanging="420"/>
+      </w:pPr>
+    </w:lvl>
+    <w:lvl w:ilvl="5" w:tplc="0409001B" w:tentative="1">
+      <w:start w:val="1"/>
+      <w:numFmt w:val="lowerRoman"/>
+      <w:lvlText w:val="%6."/>
+      <w:lvlJc w:val="right"/>
+      <w:pPr>
+        <w:ind w:left="2520" w:hanging="420"/>
+      </w:pPr>
+    </w:lvl>
+    <w:lvl w:ilvl="6" w:tplc="0409000F" w:tentative="1">
+      <w:start w:val="1"/>
+      <w:numFmt w:val="decimal"/>
+      <w:lvlText w:val="%7."/>
+      <w:lvlJc w:val="left"/>
+      <w:pPr>
+        <w:ind w:left="2940" w:hanging="420"/>
+      </w:pPr>
+    </w:lvl>
+    <w:lvl w:ilvl="7" w:tplc="04090019" w:tentative="1">
+      <w:start w:val="1"/>
+      <w:numFmt w:val="lowerLetter"/>
+      <w:lvlText w:val="%8)"/>
+      <w:lvlJc w:val="left"/>
+      <w:pPr>
+        <w:ind w:left="3360" w:hanging="420"/>
+      </w:pPr>
+    </w:lvl>
+    <w:lvl w:ilvl="8" w:tplc="0409001B" w:tentative="1">
+      <w:start w:val="1"/>
+      <w:numFmt w:val="lowerRoman"/>
+      <w:lvlText w:val="%9."/>
+      <w:lvlJc w:val="right"/>
+      <w:pPr>
+        <w:ind w:left="3780" w:hanging="420"/>
+      </w:pPr>
+    </w:lvl>
+  </w:abstractNum>
+  <w:abstractNum w:abstractNumId="9">
+    <w:nsid w:val="709D09E0"/>
+    <w:multiLevelType w:val="multilevel"/>
+    <w:tmpl w:val="346C785C"/>
+    <w:lvl w:ilvl="0">
+      <w:start w:val="1"/>
+      <w:numFmt w:val="decimal"/>
+      <w:lvlText w:val="%1."/>
+      <w:lvlJc w:val="left"/>
+      <w:pPr>
+        <w:ind w:left="360" w:hanging="360"/>
+      </w:pPr>
+      <w:rPr>
+        <w:rFonts w:hint="default"/>
+      </w:rPr>
+    </w:lvl>
+    <w:lvl w:ilvl="1">
+      <w:start w:val="1"/>
+      <w:numFmt w:val="decimal"/>
+      <w:lvlText w:val="%1.%2."/>
+      <w:lvlJc w:val="left"/>
+      <w:pPr>
+        <w:ind w:left="720" w:hanging="720"/>
+      </w:pPr>
+      <w:rPr>
+        <w:rFonts w:hint="default"/>
+      </w:rPr>
+    </w:lvl>
+    <w:lvl w:ilvl="2">
+      <w:start w:val="1"/>
+      <w:numFmt w:val="decimal"/>
+      <w:lvlText w:val="%1.%2.%3."/>
+      <w:lvlJc w:val="left"/>
+      <w:pPr>
+        <w:ind w:left="720" w:hanging="720"/>
+      </w:pPr>
+      <w:rPr>
+        <w:rFonts w:hint="default"/>
+      </w:rPr>
+    </w:lvl>
+    <w:lvl w:ilvl="3">
+      <w:start w:val="1"/>
+      <w:numFmt w:val="decimal"/>
+      <w:lvlText w:val="%1.%2.%3.%4."/>
+      <w:lvlJc w:val="left"/>
+      <w:pPr>
+        <w:ind w:left="1080" w:hanging="1080"/>
+      </w:pPr>
+      <w:rPr>
+        <w:rFonts w:hint="default"/>
+      </w:rPr>
+    </w:lvl>
+    <w:lvl w:ilvl="4">
+      <w:start w:val="1"/>
+      <w:numFmt w:val="decimal"/>
+      <w:lvlText w:val="%1.%2.%3.%4.%5."/>
+      <w:lvlJc w:val="left"/>
+      <w:pPr>
+        <w:ind w:left="1080" w:hanging="1080"/>
+      </w:pPr>
+      <w:rPr>
+        <w:rFonts w:hint="default"/>
+      </w:rPr>
+    </w:lvl>
+    <w:lvl w:ilvl="5">
+      <w:start w:val="1"/>
+      <w:numFmt w:val="decimal"/>
+      <w:lvlText w:val="%1.%2.%3.%4.%5.%6."/>
+      <w:lvlJc w:val="left"/>
+      <w:pPr>
+        <w:ind w:left="1440" w:hanging="1440"/>
+      </w:pPr>
+      <w:rPr>
+        <w:rFonts w:hint="default"/>
+      </w:rPr>
+    </w:lvl>
+    <w:lvl w:ilvl="6">
+      <w:start w:val="1"/>
+      <w:numFmt w:val="decimal"/>
+      <w:lvlText w:val="%1.%2.%3.%4.%5.%6.%7."/>
+      <w:lvlJc w:val="left"/>
+      <w:pPr>
+        <w:ind w:left="1800" w:hanging="1800"/>
+      </w:pPr>
+      <w:rPr>
+        <w:rFonts w:hint="default"/>
+      </w:rPr>
+    </w:lvl>
+    <w:lvl w:ilvl="7">
+      <w:start w:val="1"/>
+      <w:numFmt w:val="decimal"/>
+      <w:lvlText w:val="%1.%2.%3.%4.%5.%6.%7.%8."/>
+      <w:lvlJc w:val="left"/>
+      <w:pPr>
+        <w:ind w:left="1800" w:hanging="1800"/>
+      </w:pPr>
+      <w:rPr>
+        <w:rFonts w:hint="default"/>
+      </w:rPr>
+    </w:lvl>
+    <w:lvl w:ilvl="8">
+      <w:start w:val="1"/>
+      <w:numFmt w:val="decimal"/>
+      <w:lvlText w:val="%1.%2.%3.%4.%5.%6.%7.%8.%9."/>
+      <w:lvlJc w:val="left"/>
+      <w:pPr>
+        <w:ind w:left="2160" w:hanging="2160"/>
+      </w:pPr>
+      <w:rPr>
+        <w:rFonts w:hint="default"/>
+      </w:rPr>
+    </w:lvl>
+  </w:abstractNum>
   <w:num w:numId="1">
+    <w:abstractNumId w:val="2"/>
+  </w:num>
+  <w:num w:numId="2">
+    <w:abstractNumId w:val="7"/>
+  </w:num>
+  <w:num w:numId="3">
     <w:abstractNumId w:val="1"/>
   </w:num>
-  <w:num w:numId="2">
-    <w:abstractNumId w:val="2"/>
+  <w:num w:numId="4">
+    <w:abstractNumId w:val="8"/>
   </w:num>
-  <w:num w:numId="3">
+  <w:num w:numId="5">
+    <w:abstractNumId w:val="9"/>
+  </w:num>
+  <w:num w:numId="6">
+    <w:abstractNumId w:val="5"/>
+  </w:num>
+  <w:num w:numId="7">
+    <w:abstractNumId w:val="4"/>
+  </w:num>
+  <w:num w:numId="8">
+    <w:abstractNumId w:val="6"/>
+  </w:num>
+  <w:num w:numId="9">
     <w:abstractNumId w:val="0"/>
+  </w:num>
+  <w:num w:numId="10">
+    <w:abstractNumId w:val="3"/>
   </w:num>
 </w:numbering>
 </file>
@@ -2007,4 +5755,16 @@
   <a:objectDefaults/>
   <a:extraClrSchemeLst/>
 </a:theme>
+</file>
+
+<file path=customXml/item1.xml><?xml version="1.0" encoding="utf-8"?>
+<b:Sources xmlns:b="http://schemas.openxmlformats.org/officeDocument/2006/bibliography" xmlns="http://schemas.openxmlformats.org/officeDocument/2006/bibliography" SelectedStyle="\APA.XSL" StyleName="APA"/>
+</file>
+
+<file path=customXml/itemProps1.xml><?xml version="1.0" encoding="utf-8"?>
+<ds:datastoreItem xmlns:ds="http://schemas.openxmlformats.org/officeDocument/2006/customXml" ds:itemID="{B43C72AE-F81A-4F8C-B1DD-41420911DA75}">
+  <ds:schemaRefs>
+    <ds:schemaRef ds:uri="http://schemas.openxmlformats.org/officeDocument/2006/bibliography"/>
+  </ds:schemaRefs>
+</ds:datastoreItem>
 </file>
</xml_diff>